<commit_message>
Installer + Finished Project
</commit_message>
<xml_diff>
--- a/doc/Projektarbeit.docx
+++ b/doc/Projektarbeit.docx
@@ -2,18 +2,888 @@
 <file path=word/document.xml><?xml version="1.0" encoding="utf-8"?>
 <w:document xmlns:wpc="http://schemas.microsoft.com/office/word/2010/wordprocessingCanvas" xmlns:cx="http://schemas.microsoft.com/office/drawing/2014/chartex" xmlns:mc="http://schemas.openxmlformats.org/markup-compatibility/2006" xmlns:o="urn:schemas-microsoft-com:office:office" xmlns:r="http://schemas.openxmlformats.org/officeDocument/2006/relationships" xmlns:m="http://schemas.openxmlformats.org/officeDocument/2006/math" xmlns:v="urn:schemas-microsoft-com:vml" xmlns:wp14="http://schemas.microsoft.com/office/word/2010/wordprocessingDrawing" xmlns:wp="http://schemas.openxmlformats.org/drawingml/2006/wordprocessingDrawing" xmlns:w10="urn:schemas-microsoft-com:office:word" xmlns:w="http://schemas.openxmlformats.org/wordprocessingml/2006/main" xmlns:w14="http://schemas.microsoft.com/office/word/2010/wordml" xmlns:w15="http://schemas.microsoft.com/office/word/2012/wordml" xmlns:w16se="http://schemas.microsoft.com/office/word/2015/wordml/symex" xmlns:wpg="http://schemas.microsoft.com/office/word/2010/wordprocessingGroup" xmlns:wpi="http://schemas.microsoft.com/office/word/2010/wordprocessingInk" xmlns:wne="http://schemas.microsoft.com/office/word/2006/wordml" xmlns:wps="http://schemas.microsoft.com/office/word/2010/wordprocessingShape" mc:Ignorable="w14 w15 w16se wp14">
   <w:body>
+    <w:sdt>
+      <w:sdtPr>
+        <w:id w:val="1142158197"/>
+        <w:docPartObj>
+          <w:docPartGallery w:val="Cover Pages"/>
+          <w:docPartUnique/>
+        </w:docPartObj>
+      </w:sdtPr>
+      <w:sdtContent>
+        <w:p>
+          <w:r>
+            <w:rPr>
+              <w:noProof/>
+              <w:lang w:eastAsia="de-CH"/>
+            </w:rPr>
+            <w:drawing>
+              <wp:anchor distT="0" distB="0" distL="114300" distR="114300" simplePos="0" relativeHeight="251663360" behindDoc="0" locked="0" layoutInCell="1" allowOverlap="1" wp14:anchorId="7B35F621" wp14:editId="6030488C">
+                <wp:simplePos x="0" y="0"/>
+                <wp:positionH relativeFrom="margin">
+                  <wp:align>right</wp:align>
+                </wp:positionH>
+                <wp:positionV relativeFrom="paragraph">
+                  <wp:posOffset>440690</wp:posOffset>
+                </wp:positionV>
+                <wp:extent cx="5486400" cy="4666615"/>
+                <wp:effectExtent l="0" t="0" r="0" b="635"/>
+                <wp:wrapThrough wrapText="bothSides">
+                  <wp:wrapPolygon edited="0">
+                    <wp:start x="0" y="0"/>
+                    <wp:lineTo x="0" y="21515"/>
+                    <wp:lineTo x="21525" y="21515"/>
+                    <wp:lineTo x="21525" y="0"/>
+                    <wp:lineTo x="0" y="0"/>
+                  </wp:wrapPolygon>
+                </wp:wrapThrough>
+                <wp:docPr id="1" name="Grafik 1"/>
+                <wp:cNvGraphicFramePr>
+                  <a:graphicFrameLocks xmlns:a="http://schemas.openxmlformats.org/drawingml/2006/main" noChangeAspect="1"/>
+                </wp:cNvGraphicFramePr>
+                <a:graphic xmlns:a="http://schemas.openxmlformats.org/drawingml/2006/main">
+                  <a:graphicData uri="http://schemas.openxmlformats.org/drawingml/2006/picture">
+                    <pic:pic xmlns:pic="http://schemas.openxmlformats.org/drawingml/2006/picture">
+                      <pic:nvPicPr>
+                        <pic:cNvPr id="1" name=""/>
+                        <pic:cNvPicPr/>
+                      </pic:nvPicPr>
+                      <pic:blipFill>
+                        <a:blip r:embed="rId8">
+                          <a:extLst>
+                            <a:ext uri="{28A0092B-C50C-407E-A947-70E740481C1C}">
+                              <a14:useLocalDpi xmlns:a14="http://schemas.microsoft.com/office/drawing/2010/main" val="0"/>
+                            </a:ext>
+                          </a:extLst>
+                        </a:blip>
+                        <a:stretch>
+                          <a:fillRect/>
+                        </a:stretch>
+                      </pic:blipFill>
+                      <pic:spPr>
+                        <a:xfrm>
+                          <a:off x="0" y="0"/>
+                          <a:ext cx="5486400" cy="4666615"/>
+                        </a:xfrm>
+                        <a:prstGeom prst="rect">
+                          <a:avLst/>
+                        </a:prstGeom>
+                      </pic:spPr>
+                    </pic:pic>
+                  </a:graphicData>
+                </a:graphic>
+                <wp14:sizeRelH relativeFrom="page">
+                  <wp14:pctWidth>0</wp14:pctWidth>
+                </wp14:sizeRelH>
+                <wp14:sizeRelV relativeFrom="page">
+                  <wp14:pctHeight>0</wp14:pctHeight>
+                </wp14:sizeRelV>
+              </wp:anchor>
+            </w:drawing>
+          </w:r>
+          <w:r>
+            <w:rPr>
+              <w:noProof/>
+            </w:rPr>
+            <mc:AlternateContent>
+              <mc:Choice Requires="wpg">
+                <w:drawing>
+                  <wp:anchor distT="0" distB="0" distL="114300" distR="114300" simplePos="0" relativeHeight="251662336" behindDoc="0" locked="0" layoutInCell="1" allowOverlap="1" wp14:anchorId="421530CE" wp14:editId="41FE25AE">
+                    <wp:simplePos x="0" y="0"/>
+                    <wp:positionH relativeFrom="page">
+                      <wp:align>center</wp:align>
+                    </wp:positionH>
+                    <mc:AlternateContent>
+                      <mc:Choice Requires="wp14">
+                        <wp:positionV relativeFrom="page">
+                          <wp14:pctPosVOffset>2300</wp14:pctPosVOffset>
+                        </wp:positionV>
+                      </mc:Choice>
+                      <mc:Fallback>
+                        <wp:positionV relativeFrom="page">
+                          <wp:posOffset>245745</wp:posOffset>
+                        </wp:positionV>
+                      </mc:Fallback>
+                    </mc:AlternateContent>
+                    <wp:extent cx="7315200" cy="1215391"/>
+                    <wp:effectExtent l="0" t="0" r="1270" b="1905"/>
+                    <wp:wrapNone/>
+                    <wp:docPr id="149" name="Gruppe 149"/>
+                    <wp:cNvGraphicFramePr/>
+                    <a:graphic xmlns:a="http://schemas.openxmlformats.org/drawingml/2006/main">
+                      <a:graphicData uri="http://schemas.microsoft.com/office/word/2010/wordprocessingGroup">
+                        <wpg:wgp>
+                          <wpg:cNvGrpSpPr/>
+                          <wpg:grpSpPr>
+                            <a:xfrm>
+                              <a:off x="0" y="0"/>
+                              <a:ext cx="7315200" cy="1215391"/>
+                              <a:chOff x="0" y="-1"/>
+                              <a:chExt cx="7315200" cy="1216153"/>
+                            </a:xfrm>
+                          </wpg:grpSpPr>
+                          <wps:wsp>
+                            <wps:cNvPr id="150" name="Rechteck 51"/>
+                            <wps:cNvSpPr/>
+                            <wps:spPr>
+                              <a:xfrm>
+                                <a:off x="0" y="-1"/>
+                                <a:ext cx="7315200" cy="1130373"/>
+                              </a:xfrm>
+                              <a:custGeom>
+                                <a:avLst/>
+                                <a:gdLst>
+                                  <a:gd name="connsiteX0" fmla="*/ 0 w 7312660"/>
+                                  <a:gd name="connsiteY0" fmla="*/ 0 h 1215390"/>
+                                  <a:gd name="connsiteX1" fmla="*/ 7312660 w 7312660"/>
+                                  <a:gd name="connsiteY1" fmla="*/ 0 h 1215390"/>
+                                  <a:gd name="connsiteX2" fmla="*/ 7312660 w 7312660"/>
+                                  <a:gd name="connsiteY2" fmla="*/ 1215390 h 1215390"/>
+                                  <a:gd name="connsiteX3" fmla="*/ 0 w 7312660"/>
+                                  <a:gd name="connsiteY3" fmla="*/ 1215390 h 1215390"/>
+                                  <a:gd name="connsiteX4" fmla="*/ 0 w 7312660"/>
+                                  <a:gd name="connsiteY4" fmla="*/ 0 h 1215390"/>
+                                  <a:gd name="connsiteX0" fmla="*/ 0 w 7312660"/>
+                                  <a:gd name="connsiteY0" fmla="*/ 0 h 1215390"/>
+                                  <a:gd name="connsiteX1" fmla="*/ 7312660 w 7312660"/>
+                                  <a:gd name="connsiteY1" fmla="*/ 0 h 1215390"/>
+                                  <a:gd name="connsiteX2" fmla="*/ 7312660 w 7312660"/>
+                                  <a:gd name="connsiteY2" fmla="*/ 1215390 h 1215390"/>
+                                  <a:gd name="connsiteX3" fmla="*/ 3667125 w 7312660"/>
+                                  <a:gd name="connsiteY3" fmla="*/ 1209675 h 1215390"/>
+                                  <a:gd name="connsiteX4" fmla="*/ 0 w 7312660"/>
+                                  <a:gd name="connsiteY4" fmla="*/ 1215390 h 1215390"/>
+                                  <a:gd name="connsiteX5" fmla="*/ 0 w 7312660"/>
+                                  <a:gd name="connsiteY5" fmla="*/ 0 h 1215390"/>
+                                  <a:gd name="connsiteX0" fmla="*/ 0 w 7312660"/>
+                                  <a:gd name="connsiteY0" fmla="*/ 0 h 1215390"/>
+                                  <a:gd name="connsiteX1" fmla="*/ 7312660 w 7312660"/>
+                                  <a:gd name="connsiteY1" fmla="*/ 0 h 1215390"/>
+                                  <a:gd name="connsiteX2" fmla="*/ 7312660 w 7312660"/>
+                                  <a:gd name="connsiteY2" fmla="*/ 1215390 h 1215390"/>
+                                  <a:gd name="connsiteX3" fmla="*/ 3619500 w 7312660"/>
+                                  <a:gd name="connsiteY3" fmla="*/ 733425 h 1215390"/>
+                                  <a:gd name="connsiteX4" fmla="*/ 0 w 7312660"/>
+                                  <a:gd name="connsiteY4" fmla="*/ 1215390 h 1215390"/>
+                                  <a:gd name="connsiteX5" fmla="*/ 0 w 7312660"/>
+                                  <a:gd name="connsiteY5" fmla="*/ 0 h 1215390"/>
+                                  <a:gd name="connsiteX0" fmla="*/ 0 w 7312660"/>
+                                  <a:gd name="connsiteY0" fmla="*/ 0 h 1215390"/>
+                                  <a:gd name="connsiteX1" fmla="*/ 7312660 w 7312660"/>
+                                  <a:gd name="connsiteY1" fmla="*/ 0 h 1215390"/>
+                                  <a:gd name="connsiteX2" fmla="*/ 7312660 w 7312660"/>
+                                  <a:gd name="connsiteY2" fmla="*/ 1129665 h 1215390"/>
+                                  <a:gd name="connsiteX3" fmla="*/ 3619500 w 7312660"/>
+                                  <a:gd name="connsiteY3" fmla="*/ 733425 h 1215390"/>
+                                  <a:gd name="connsiteX4" fmla="*/ 0 w 7312660"/>
+                                  <a:gd name="connsiteY4" fmla="*/ 1215390 h 1215390"/>
+                                  <a:gd name="connsiteX5" fmla="*/ 0 w 7312660"/>
+                                  <a:gd name="connsiteY5" fmla="*/ 0 h 1215390"/>
+                                  <a:gd name="connsiteX0" fmla="*/ 9525 w 7322185"/>
+                                  <a:gd name="connsiteY0" fmla="*/ 0 h 1129665"/>
+                                  <a:gd name="connsiteX1" fmla="*/ 7322185 w 7322185"/>
+                                  <a:gd name="connsiteY1" fmla="*/ 0 h 1129665"/>
+                                  <a:gd name="connsiteX2" fmla="*/ 7322185 w 7322185"/>
+                                  <a:gd name="connsiteY2" fmla="*/ 1129665 h 1129665"/>
+                                  <a:gd name="connsiteX3" fmla="*/ 3629025 w 7322185"/>
+                                  <a:gd name="connsiteY3" fmla="*/ 733425 h 1129665"/>
+                                  <a:gd name="connsiteX4" fmla="*/ 0 w 7322185"/>
+                                  <a:gd name="connsiteY4" fmla="*/ 1091565 h 1129665"/>
+                                  <a:gd name="connsiteX5" fmla="*/ 9525 w 7322185"/>
+                                  <a:gd name="connsiteY5" fmla="*/ 0 h 1129665"/>
+                                  <a:gd name="connsiteX0" fmla="*/ 0 w 7312660"/>
+                                  <a:gd name="connsiteY0" fmla="*/ 0 h 1129665"/>
+                                  <a:gd name="connsiteX1" fmla="*/ 7312660 w 7312660"/>
+                                  <a:gd name="connsiteY1" fmla="*/ 0 h 1129665"/>
+                                  <a:gd name="connsiteX2" fmla="*/ 7312660 w 7312660"/>
+                                  <a:gd name="connsiteY2" fmla="*/ 1129665 h 1129665"/>
+                                  <a:gd name="connsiteX3" fmla="*/ 3619500 w 7312660"/>
+                                  <a:gd name="connsiteY3" fmla="*/ 733425 h 1129665"/>
+                                  <a:gd name="connsiteX4" fmla="*/ 0 w 7312660"/>
+                                  <a:gd name="connsiteY4" fmla="*/ 1091565 h 1129665"/>
+                                  <a:gd name="connsiteX5" fmla="*/ 0 w 7312660"/>
+                                  <a:gd name="connsiteY5" fmla="*/ 0 h 1129665"/>
+                                </a:gdLst>
+                                <a:ahLst/>
+                                <a:cxnLst>
+                                  <a:cxn ang="0">
+                                    <a:pos x="connsiteX0" y="connsiteY0"/>
+                                  </a:cxn>
+                                  <a:cxn ang="0">
+                                    <a:pos x="connsiteX1" y="connsiteY1"/>
+                                  </a:cxn>
+                                  <a:cxn ang="0">
+                                    <a:pos x="connsiteX2" y="connsiteY2"/>
+                                  </a:cxn>
+                                  <a:cxn ang="0">
+                                    <a:pos x="connsiteX3" y="connsiteY3"/>
+                                  </a:cxn>
+                                  <a:cxn ang="0">
+                                    <a:pos x="connsiteX4" y="connsiteY4"/>
+                                  </a:cxn>
+                                  <a:cxn ang="0">
+                                    <a:pos x="connsiteX5" y="connsiteY5"/>
+                                  </a:cxn>
+                                </a:cxnLst>
+                                <a:rect l="l" t="t" r="r" b="b"/>
+                                <a:pathLst>
+                                  <a:path w="7312660" h="1129665">
+                                    <a:moveTo>
+                                      <a:pt x="0" y="0"/>
+                                    </a:moveTo>
+                                    <a:lnTo>
+                                      <a:pt x="7312660" y="0"/>
+                                    </a:lnTo>
+                                    <a:lnTo>
+                                      <a:pt x="7312660" y="1129665"/>
+                                    </a:lnTo>
+                                    <a:lnTo>
+                                      <a:pt x="3619500" y="733425"/>
+                                    </a:lnTo>
+                                    <a:lnTo>
+                                      <a:pt x="0" y="1091565"/>
+                                    </a:lnTo>
+                                    <a:lnTo>
+                                      <a:pt x="0" y="0"/>
+                                    </a:lnTo>
+                                    <a:close/>
+                                  </a:path>
+                                </a:pathLst>
+                              </a:custGeom>
+                              <a:ln>
+                                <a:noFill/>
+                              </a:ln>
+                            </wps:spPr>
+                            <wps:style>
+                              <a:lnRef idx="2">
+                                <a:schemeClr val="accent1">
+                                  <a:shade val="50000"/>
+                                </a:schemeClr>
+                              </a:lnRef>
+                              <a:fillRef idx="1">
+                                <a:schemeClr val="accent1"/>
+                              </a:fillRef>
+                              <a:effectRef idx="0">
+                                <a:schemeClr val="accent1"/>
+                              </a:effectRef>
+                              <a:fontRef idx="minor">
+                                <a:schemeClr val="lt1"/>
+                              </a:fontRef>
+                            </wps:style>
+                            <wps:bodyPr rot="0" spcFirstLastPara="0" vertOverflow="overflow" horzOverflow="overflow" vert="horz" wrap="square" lIns="91440" tIns="45720" rIns="91440" bIns="45720" numCol="1" spcCol="0" rtlCol="0" fromWordArt="0" anchor="ctr" anchorCtr="0" forceAA="0" compatLnSpc="1">
+                              <a:prstTxWarp prst="textNoShape">
+                                <a:avLst/>
+                              </a:prstTxWarp>
+                              <a:noAutofit/>
+                            </wps:bodyPr>
+                          </wps:wsp>
+                          <wps:wsp>
+                            <wps:cNvPr id="151" name="Rechteck 151"/>
+                            <wps:cNvSpPr/>
+                            <wps:spPr>
+                              <a:xfrm>
+                                <a:off x="0" y="0"/>
+                                <a:ext cx="7315200" cy="1216152"/>
+                              </a:xfrm>
+                              <a:prstGeom prst="rect">
+                                <a:avLst/>
+                              </a:prstGeom>
+                              <a:blipFill>
+                                <a:blip r:embed="rId9"/>
+                                <a:stretch>
+                                  <a:fillRect r="-7574"/>
+                                </a:stretch>
+                              </a:blipFill>
+                              <a:ln>
+                                <a:noFill/>
+                              </a:ln>
+                            </wps:spPr>
+                            <wps:style>
+                              <a:lnRef idx="2">
+                                <a:schemeClr val="accent1">
+                                  <a:shade val="50000"/>
+                                </a:schemeClr>
+                              </a:lnRef>
+                              <a:fillRef idx="1">
+                                <a:schemeClr val="accent1"/>
+                              </a:fillRef>
+                              <a:effectRef idx="0">
+                                <a:schemeClr val="accent1"/>
+                              </a:effectRef>
+                              <a:fontRef idx="minor">
+                                <a:schemeClr val="lt1"/>
+                              </a:fontRef>
+                            </wps:style>
+                            <wps:bodyPr rot="0" spcFirstLastPara="0" vertOverflow="overflow" horzOverflow="overflow" vert="horz" wrap="square" lIns="91440" tIns="45720" rIns="91440" bIns="45720" numCol="1" spcCol="0" rtlCol="0" fromWordArt="0" anchor="ctr" anchorCtr="0" forceAA="0" compatLnSpc="1">
+                              <a:prstTxWarp prst="textNoShape">
+                                <a:avLst/>
+                              </a:prstTxWarp>
+                              <a:noAutofit/>
+                            </wps:bodyPr>
+                          </wps:wsp>
+                        </wpg:wgp>
+                      </a:graphicData>
+                    </a:graphic>
+                    <wp14:sizeRelH relativeFrom="page">
+                      <wp14:pctWidth>94100</wp14:pctWidth>
+                    </wp14:sizeRelH>
+                    <wp14:sizeRelV relativeFrom="page">
+                      <wp14:pctHeight>12100</wp14:pctHeight>
+                    </wp14:sizeRelV>
+                  </wp:anchor>
+                </w:drawing>
+              </mc:Choice>
+              <mc:Fallback>
+                <w:pict>
+                  <v:group w14:anchorId="71FD737D" id="Gruppe 149" o:spid="_x0000_s1026" style="position:absolute;margin-left:0;margin-top:0;width:8in;height:95.7pt;z-index:251662336;mso-width-percent:941;mso-height-percent:121;mso-top-percent:23;mso-position-horizontal:center;mso-position-horizontal-relative:page;mso-position-vertical-relative:page;mso-width-percent:941;mso-height-percent:121;mso-top-percent:23" coordorigin="" coordsize="73152,12161" o:gfxdata="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">
+                    <v:shape id="Rechteck 51" o:spid="_x0000_s1027" style="position:absolute;width:73152;height:11303;visibility:visible;mso-wrap-style:square;v-text-anchor:middle" coordsize="7312660,1129665" o:gfxdata="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" path="m,l7312660,r,1129665l3619500,733425,,1091565,,xe" fillcolor="#5b9bd5 [3204]" stroked="f" strokeweight="1pt">
+                      <v:stroke joinstyle="miter"/>
+                      <v:path arrowok="t" o:connecttype="custom" o:connectlocs="0,0;7315200,0;7315200,1130373;3620757,733885;0,1092249;0,0" o:connectangles="0,0,0,0,0,0"/>
+                    </v:shape>
+                    <v:rect id="Rechteck 151" o:spid="_x0000_s1028" style="position:absolute;width:73152;height:12161;visibility:visible;mso-wrap-style:square;v-text-anchor:middle" o:gfxdata="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" stroked="f" strokeweight="1pt">
+                      <v:fill r:id="rId10" o:title="" recolor="t" rotate="t" type="frame"/>
+                    </v:rect>
+                    <w10:wrap anchorx="page" anchory="page"/>
+                  </v:group>
+                </w:pict>
+              </mc:Fallback>
+            </mc:AlternateContent>
+          </w:r>
+          <w:r>
+            <w:rPr>
+              <w:noProof/>
+            </w:rPr>
+            <mc:AlternateContent>
+              <mc:Choice Requires="wps">
+                <w:drawing>
+                  <wp:anchor distT="0" distB="0" distL="114300" distR="114300" simplePos="0" relativeHeight="251660288" behindDoc="0" locked="0" layoutInCell="1" allowOverlap="1" wp14:anchorId="4DF84BB1" wp14:editId="497CAA14">
+                    <wp:simplePos x="0" y="0"/>
+                    <wp:positionH relativeFrom="page">
+                      <wp:align>center</wp:align>
+                    </wp:positionH>
+                    <mc:AlternateContent>
+                      <mc:Choice Requires="wp14">
+                        <wp:positionV relativeFrom="page">
+                          <wp14:pctPosVOffset>81800</wp14:pctPosVOffset>
+                        </wp:positionV>
+                      </mc:Choice>
+                      <mc:Fallback>
+                        <wp:positionV relativeFrom="page">
+                          <wp:posOffset>8745855</wp:posOffset>
+                        </wp:positionV>
+                      </mc:Fallback>
+                    </mc:AlternateContent>
+                    <wp:extent cx="7315200" cy="914400"/>
+                    <wp:effectExtent l="0" t="0" r="0" b="8255"/>
+                    <wp:wrapSquare wrapText="bothSides"/>
+                    <wp:docPr id="152" name="Textfeld 152"/>
+                    <wp:cNvGraphicFramePr/>
+                    <a:graphic xmlns:a="http://schemas.openxmlformats.org/drawingml/2006/main">
+                      <a:graphicData uri="http://schemas.microsoft.com/office/word/2010/wordprocessingShape">
+                        <wps:wsp>
+                          <wps:cNvSpPr txBox="1"/>
+                          <wps:spPr>
+                            <a:xfrm>
+                              <a:off x="0" y="0"/>
+                              <a:ext cx="7315200" cy="914400"/>
+                            </a:xfrm>
+                            <a:prstGeom prst="rect">
+                              <a:avLst/>
+                            </a:prstGeom>
+                            <a:noFill/>
+                            <a:ln w="6350">
+                              <a:noFill/>
+                            </a:ln>
+                            <a:effectLst/>
+                          </wps:spPr>
+                          <wps:style>
+                            <a:lnRef idx="0">
+                              <a:schemeClr val="accent1"/>
+                            </a:lnRef>
+                            <a:fillRef idx="0">
+                              <a:schemeClr val="accent1"/>
+                            </a:fillRef>
+                            <a:effectRef idx="0">
+                              <a:schemeClr val="accent1"/>
+                            </a:effectRef>
+                            <a:fontRef idx="minor">
+                              <a:schemeClr val="dk1"/>
+                            </a:fontRef>
+                          </wps:style>
+                          <wps:txbx>
+                            <w:txbxContent>
+                              <w:sdt>
+                                <w:sdtPr>
+                                  <w:rPr>
+                                    <w:color w:val="595959" w:themeColor="text1" w:themeTint="A6"/>
+                                    <w:sz w:val="28"/>
+                                    <w:szCs w:val="28"/>
+                                  </w:rPr>
+                                  <w:alias w:val="Autor"/>
+                                  <w:tag w:val=""/>
+                                  <w:id w:val="789243997"/>
+                                  <w:dataBinding w:prefixMappings="xmlns:ns0='http://purl.org/dc/elements/1.1/' xmlns:ns1='http://schemas.openxmlformats.org/package/2006/metadata/core-properties' " w:xpath="/ns1:coreProperties[1]/ns0:creator[1]" w:storeItemID="{6C3C8BC8-F283-45AE-878A-BAB7291924A1}"/>
+                                  <w:text/>
+                                </w:sdtPr>
+                                <w:sdtContent>
+                                  <w:p>
+                                    <w:pPr>
+                                      <w:pStyle w:val="KeinLeerraum"/>
+                                      <w:jc w:val="right"/>
+                                      <w:rPr>
+                                        <w:color w:val="595959" w:themeColor="text1" w:themeTint="A6"/>
+                                        <w:sz w:val="28"/>
+                                        <w:szCs w:val="28"/>
+                                      </w:rPr>
+                                    </w:pPr>
+                                    <w:proofErr w:type="spellStart"/>
+                                    <w:r>
+                                      <w:rPr>
+                                        <w:color w:val="595959" w:themeColor="text1" w:themeTint="A6"/>
+                                        <w:sz w:val="28"/>
+                                        <w:szCs w:val="28"/>
+                                      </w:rPr>
+                                      <w:t>Würsch</w:t>
+                                    </w:r>
+                                    <w:proofErr w:type="spellEnd"/>
+                                    <w:r>
+                                      <w:rPr>
+                                        <w:color w:val="595959" w:themeColor="text1" w:themeTint="A6"/>
+                                        <w:sz w:val="28"/>
+                                        <w:szCs w:val="28"/>
+                                      </w:rPr>
+                                      <w:t xml:space="preserve"> Steven</w:t>
+                                    </w:r>
+                                  </w:p>
+                                </w:sdtContent>
+                              </w:sdt>
+                              <w:p>
+                                <w:pPr>
+                                  <w:pStyle w:val="KeinLeerraum"/>
+                                  <w:jc w:val="right"/>
+                                  <w:rPr>
+                                    <w:color w:val="595959" w:themeColor="text1" w:themeTint="A6"/>
+                                    <w:sz w:val="18"/>
+                                    <w:szCs w:val="18"/>
+                                  </w:rPr>
+                                </w:pPr>
+                                <w:sdt>
+                                  <w:sdtPr>
+                                    <w:rPr>
+                                      <w:color w:val="595959" w:themeColor="text1" w:themeTint="A6"/>
+                                      <w:sz w:val="18"/>
+                                      <w:szCs w:val="18"/>
+                                    </w:rPr>
+                                    <w:alias w:val="E-Mail"/>
+                                    <w:tag w:val="E-Mail"/>
+                                    <w:id w:val="942260680"/>
+                                    <w:showingPlcHdr/>
+                                    <w:dataBinding w:prefixMappings="xmlns:ns0='http://schemas.microsoft.com/office/2006/coverPageProps' " w:xpath="/ns0:CoverPageProperties[1]/ns0:CompanyEmail[1]" w:storeItemID="{55AF091B-3C7A-41E3-B477-F2FDAA23CFDA}"/>
+                                    <w:text/>
+                                  </w:sdtPr>
+                                  <w:sdtContent>
+                                    <w:r>
+                                      <w:rPr>
+                                        <w:color w:val="595959" w:themeColor="text1" w:themeTint="A6"/>
+                                        <w:sz w:val="18"/>
+                                        <w:szCs w:val="18"/>
+                                      </w:rPr>
+                                      <w:t xml:space="preserve">     </w:t>
+                                    </w:r>
+                                  </w:sdtContent>
+                                </w:sdt>
+                              </w:p>
+                            </w:txbxContent>
+                          </wps:txbx>
+                          <wps:bodyPr rot="0" spcFirstLastPara="0" vertOverflow="overflow" horzOverflow="overflow" vert="horz" wrap="square" lIns="1600200" tIns="0" rIns="685800" bIns="0" numCol="1" spcCol="0" rtlCol="0" fromWordArt="0" anchor="b" anchorCtr="0" forceAA="0" compatLnSpc="1">
+                            <a:prstTxWarp prst="textNoShape">
+                              <a:avLst/>
+                            </a:prstTxWarp>
+                            <a:noAutofit/>
+                          </wps:bodyPr>
+                        </wps:wsp>
+                      </a:graphicData>
+                    </a:graphic>
+                    <wp14:sizeRelH relativeFrom="page">
+                      <wp14:pctWidth>94100</wp14:pctWidth>
+                    </wp14:sizeRelH>
+                    <wp14:sizeRelV relativeFrom="page">
+                      <wp14:pctHeight>9200</wp14:pctHeight>
+                    </wp14:sizeRelV>
+                  </wp:anchor>
+                </w:drawing>
+              </mc:Choice>
+              <mc:Fallback>
+                <w:pict>
+                  <v:shapetype w14:anchorId="4DF84BB1" id="_x0000_t202" coordsize="21600,21600" o:spt="202" path="m,l,21600r21600,l21600,xe">
+                    <v:stroke joinstyle="miter"/>
+                    <v:path gradientshapeok="t" o:connecttype="rect"/>
+                  </v:shapetype>
+                  <v:shape id="Textfeld 152" o:spid="_x0000_s1026" type="#_x0000_t202" style="position:absolute;margin-left:0;margin-top:0;width:8in;height:1in;z-index:251660288;visibility:visible;mso-wrap-style:square;mso-width-percent:941;mso-height-percent:92;mso-top-percent:818;mso-wrap-distance-left:9pt;mso-wrap-distance-top:0;mso-wrap-distance-right:9pt;mso-wrap-distance-bottom:0;mso-position-horizontal:center;mso-position-horizontal-relative:page;mso-position-vertical-relative:page;mso-width-percent:941;mso-height-percent:92;mso-top-percent:818;mso-width-relative:page;mso-height-relative:page;v-text-anchor:bottom" o:gfxdata="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" filled="f" stroked="f" strokeweight=".5pt">
+                    <v:textbox inset="126pt,0,54pt,0">
+                      <w:txbxContent>
+                        <w:sdt>
+                          <w:sdtPr>
+                            <w:rPr>
+                              <w:color w:val="595959" w:themeColor="text1" w:themeTint="A6"/>
+                              <w:sz w:val="28"/>
+                              <w:szCs w:val="28"/>
+                            </w:rPr>
+                            <w:alias w:val="Autor"/>
+                            <w:tag w:val=""/>
+                            <w:id w:val="789243997"/>
+                            <w:dataBinding w:prefixMappings="xmlns:ns0='http://purl.org/dc/elements/1.1/' xmlns:ns1='http://schemas.openxmlformats.org/package/2006/metadata/core-properties' " w:xpath="/ns1:coreProperties[1]/ns0:creator[1]" w:storeItemID="{6C3C8BC8-F283-45AE-878A-BAB7291924A1}"/>
+                            <w:text/>
+                          </w:sdtPr>
+                          <w:sdtContent>
+                            <w:p>
+                              <w:pPr>
+                                <w:pStyle w:val="KeinLeerraum"/>
+                                <w:jc w:val="right"/>
+                                <w:rPr>
+                                  <w:color w:val="595959" w:themeColor="text1" w:themeTint="A6"/>
+                                  <w:sz w:val="28"/>
+                                  <w:szCs w:val="28"/>
+                                </w:rPr>
+                              </w:pPr>
+                              <w:proofErr w:type="spellStart"/>
+                              <w:r>
+                                <w:rPr>
+                                  <w:color w:val="595959" w:themeColor="text1" w:themeTint="A6"/>
+                                  <w:sz w:val="28"/>
+                                  <w:szCs w:val="28"/>
+                                </w:rPr>
+                                <w:t>Würsch</w:t>
+                              </w:r>
+                              <w:proofErr w:type="spellEnd"/>
+                              <w:r>
+                                <w:rPr>
+                                  <w:color w:val="595959" w:themeColor="text1" w:themeTint="A6"/>
+                                  <w:sz w:val="28"/>
+                                  <w:szCs w:val="28"/>
+                                </w:rPr>
+                                <w:t xml:space="preserve"> Steven</w:t>
+                              </w:r>
+                            </w:p>
+                          </w:sdtContent>
+                        </w:sdt>
+                        <w:p>
+                          <w:pPr>
+                            <w:pStyle w:val="KeinLeerraum"/>
+                            <w:jc w:val="right"/>
+                            <w:rPr>
+                              <w:color w:val="595959" w:themeColor="text1" w:themeTint="A6"/>
+                              <w:sz w:val="18"/>
+                              <w:szCs w:val="18"/>
+                            </w:rPr>
+                          </w:pPr>
+                          <w:sdt>
+                            <w:sdtPr>
+                              <w:rPr>
+                                <w:color w:val="595959" w:themeColor="text1" w:themeTint="A6"/>
+                                <w:sz w:val="18"/>
+                                <w:szCs w:val="18"/>
+                              </w:rPr>
+                              <w:alias w:val="E-Mail"/>
+                              <w:tag w:val="E-Mail"/>
+                              <w:id w:val="942260680"/>
+                              <w:showingPlcHdr/>
+                              <w:dataBinding w:prefixMappings="xmlns:ns0='http://schemas.microsoft.com/office/2006/coverPageProps' " w:xpath="/ns0:CoverPageProperties[1]/ns0:CompanyEmail[1]" w:storeItemID="{55AF091B-3C7A-41E3-B477-F2FDAA23CFDA}"/>
+                              <w:text/>
+                            </w:sdtPr>
+                            <w:sdtContent>
+                              <w:r>
+                                <w:rPr>
+                                  <w:color w:val="595959" w:themeColor="text1" w:themeTint="A6"/>
+                                  <w:sz w:val="18"/>
+                                  <w:szCs w:val="18"/>
+                                </w:rPr>
+                                <w:t xml:space="preserve">     </w:t>
+                              </w:r>
+                            </w:sdtContent>
+                          </w:sdt>
+                        </w:p>
+                      </w:txbxContent>
+                    </v:textbox>
+                    <w10:wrap type="square" anchorx="page" anchory="page"/>
+                  </v:shape>
+                </w:pict>
+              </mc:Fallback>
+            </mc:AlternateContent>
+          </w:r>
+          <w:r>
+            <w:rPr>
+              <w:noProof/>
+            </w:rPr>
+            <mc:AlternateContent>
+              <mc:Choice Requires="wps">
+                <w:drawing>
+                  <wp:anchor distT="0" distB="0" distL="114300" distR="114300" simplePos="0" relativeHeight="251659264" behindDoc="0" locked="0" layoutInCell="1" allowOverlap="1" wp14:anchorId="4E95A6DE" wp14:editId="5E2F782D">
+                    <wp:simplePos x="0" y="0"/>
+                    <wp:positionH relativeFrom="page">
+                      <wp:align>center</wp:align>
+                    </wp:positionH>
+                    <mc:AlternateContent>
+                      <mc:Choice Requires="wp14">
+                        <wp:positionV relativeFrom="page">
+                          <wp14:pctPosVOffset>30000</wp14:pctPosVOffset>
+                        </wp:positionV>
+                      </mc:Choice>
+                      <mc:Fallback>
+                        <wp:positionV relativeFrom="page">
+                          <wp:posOffset>3207385</wp:posOffset>
+                        </wp:positionV>
+                      </mc:Fallback>
+                    </mc:AlternateContent>
+                    <wp:extent cx="7315200" cy="3638550"/>
+                    <wp:effectExtent l="0" t="0" r="0" b="6350"/>
+                    <wp:wrapSquare wrapText="bothSides"/>
+                    <wp:docPr id="154" name="Textfeld 154"/>
+                    <wp:cNvGraphicFramePr/>
+                    <a:graphic xmlns:a="http://schemas.openxmlformats.org/drawingml/2006/main">
+                      <a:graphicData uri="http://schemas.microsoft.com/office/word/2010/wordprocessingShape">
+                        <wps:wsp>
+                          <wps:cNvSpPr txBox="1"/>
+                          <wps:spPr>
+                            <a:xfrm>
+                              <a:off x="0" y="0"/>
+                              <a:ext cx="7315200" cy="3638550"/>
+                            </a:xfrm>
+                            <a:prstGeom prst="rect">
+                              <a:avLst/>
+                            </a:prstGeom>
+                            <a:noFill/>
+                            <a:ln w="6350">
+                              <a:noFill/>
+                            </a:ln>
+                            <a:effectLst/>
+                          </wps:spPr>
+                          <wps:style>
+                            <a:lnRef idx="0">
+                              <a:schemeClr val="accent1"/>
+                            </a:lnRef>
+                            <a:fillRef idx="0">
+                              <a:schemeClr val="accent1"/>
+                            </a:fillRef>
+                            <a:effectRef idx="0">
+                              <a:schemeClr val="accent1"/>
+                            </a:effectRef>
+                            <a:fontRef idx="minor">
+                              <a:schemeClr val="dk1"/>
+                            </a:fontRef>
+                          </wps:style>
+                          <wps:txbx>
+                            <w:txbxContent>
+                              <w:p>
+                                <w:pPr>
+                                  <w:jc w:val="right"/>
+                                  <w:rPr>
+                                    <w:color w:val="5B9BD5" w:themeColor="accent1"/>
+                                    <w:sz w:val="64"/>
+                                    <w:szCs w:val="64"/>
+                                  </w:rPr>
+                                </w:pPr>
+                                <w:sdt>
+                                  <w:sdtPr>
+                                    <w:rPr>
+                                      <w:caps/>
+                                      <w:color w:val="5B9BD5" w:themeColor="accent1"/>
+                                      <w:sz w:val="64"/>
+                                      <w:szCs w:val="64"/>
+                                    </w:rPr>
+                                    <w:alias w:val="Titel"/>
+                                    <w:tag w:val=""/>
+                                    <w:id w:val="630141079"/>
+                                    <w:dataBinding w:prefixMappings="xmlns:ns0='http://purl.org/dc/elements/1.1/' xmlns:ns1='http://schemas.openxmlformats.org/package/2006/metadata/core-properties' " w:xpath="/ns1:coreProperties[1]/ns0:title[1]" w:storeItemID="{6C3C8BC8-F283-45AE-878A-BAB7291924A1}"/>
+                                    <w:text w:multiLine="1"/>
+                                  </w:sdtPr>
+                                  <w:sdtEndPr>
+                                    <w:rPr>
+                                      <w:caps w:val="0"/>
+                                    </w:rPr>
+                                  </w:sdtEndPr>
+                                  <w:sdtContent>
+                                    <w:r>
+                                      <w:rPr>
+                                        <w:caps/>
+                                        <w:color w:val="5B9BD5" w:themeColor="accent1"/>
+                                        <w:sz w:val="64"/>
+                                        <w:szCs w:val="64"/>
+                                      </w:rPr>
+                                      <w:t>SBB App 2.0</w:t>
+                                    </w:r>
+                                  </w:sdtContent>
+                                </w:sdt>
+                              </w:p>
+                              <w:sdt>
+                                <w:sdtPr>
+                                  <w:rPr>
+                                    <w:color w:val="404040" w:themeColor="text1" w:themeTint="BF"/>
+                                    <w:sz w:val="36"/>
+                                    <w:szCs w:val="36"/>
+                                  </w:rPr>
+                                  <w:alias w:val="Untertitel"/>
+                                  <w:tag w:val=""/>
+                                  <w:id w:val="1759551507"/>
+                                  <w:dataBinding w:prefixMappings="xmlns:ns0='http://purl.org/dc/elements/1.1/' xmlns:ns1='http://schemas.openxmlformats.org/package/2006/metadata/core-properties' " w:xpath="/ns1:coreProperties[1]/ns0:subject[1]" w:storeItemID="{6C3C8BC8-F283-45AE-878A-BAB7291924A1}"/>
+                                  <w:text/>
+                                </w:sdtPr>
+                                <w:sdtContent>
+                                  <w:p>
+                                    <w:pPr>
+                                      <w:jc w:val="right"/>
+                                      <w:rPr>
+                                        <w:smallCaps/>
+                                        <w:color w:val="404040" w:themeColor="text1" w:themeTint="BF"/>
+                                        <w:sz w:val="36"/>
+                                        <w:szCs w:val="36"/>
+                                      </w:rPr>
+                                    </w:pPr>
+                                    <w:r>
+                                      <w:rPr>
+                                        <w:color w:val="404040" w:themeColor="text1" w:themeTint="BF"/>
+                                        <w:sz w:val="36"/>
+                                        <w:szCs w:val="36"/>
+                                      </w:rPr>
+                                      <w:t>Modul 318</w:t>
+                                    </w:r>
+                                  </w:p>
+                                </w:sdtContent>
+                              </w:sdt>
+                            </w:txbxContent>
+                          </wps:txbx>
+                          <wps:bodyPr rot="0" spcFirstLastPara="0" vertOverflow="overflow" horzOverflow="overflow" vert="horz" wrap="square" lIns="1600200" tIns="0" rIns="685800" bIns="0" numCol="1" spcCol="0" rtlCol="0" fromWordArt="0" anchor="b" anchorCtr="0" forceAA="0" compatLnSpc="1">
+                            <a:prstTxWarp prst="textNoShape">
+                              <a:avLst/>
+                            </a:prstTxWarp>
+                            <a:noAutofit/>
+                          </wps:bodyPr>
+                        </wps:wsp>
+                      </a:graphicData>
+                    </a:graphic>
+                    <wp14:sizeRelH relativeFrom="page">
+                      <wp14:pctWidth>94100</wp14:pctWidth>
+                    </wp14:sizeRelH>
+                    <wp14:sizeRelV relativeFrom="page">
+                      <wp14:pctHeight>36300</wp14:pctHeight>
+                    </wp14:sizeRelV>
+                  </wp:anchor>
+                </w:drawing>
+              </mc:Choice>
+              <mc:Fallback>
+                <w:pict>
+                  <v:shape w14:anchorId="4E95A6DE" id="Textfeld 154" o:spid="_x0000_s1027" type="#_x0000_t202" style="position:absolute;margin-left:0;margin-top:0;width:8in;height:286.5pt;z-index:251659264;visibility:visible;mso-wrap-style:square;mso-width-percent:941;mso-height-percent:363;mso-top-percent:300;mso-wrap-distance-left:9pt;mso-wrap-distance-top:0;mso-wrap-distance-right:9pt;mso-wrap-distance-bottom:0;mso-position-horizontal:center;mso-position-horizontal-relative:page;mso-position-vertical-relative:page;mso-width-percent:941;mso-height-percent:363;mso-top-percent:300;mso-width-relative:page;mso-height-relative:page;v-text-anchor:bottom" o:gfxdata="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" filled="f" stroked="f" strokeweight=".5pt">
+                    <v:textbox inset="126pt,0,54pt,0">
+                      <w:txbxContent>
+                        <w:p>
+                          <w:pPr>
+                            <w:jc w:val="right"/>
+                            <w:rPr>
+                              <w:color w:val="5B9BD5" w:themeColor="accent1"/>
+                              <w:sz w:val="64"/>
+                              <w:szCs w:val="64"/>
+                            </w:rPr>
+                          </w:pPr>
+                          <w:sdt>
+                            <w:sdtPr>
+                              <w:rPr>
+                                <w:caps/>
+                                <w:color w:val="5B9BD5" w:themeColor="accent1"/>
+                                <w:sz w:val="64"/>
+                                <w:szCs w:val="64"/>
+                              </w:rPr>
+                              <w:alias w:val="Titel"/>
+                              <w:tag w:val=""/>
+                              <w:id w:val="630141079"/>
+                              <w:dataBinding w:prefixMappings="xmlns:ns0='http://purl.org/dc/elements/1.1/' xmlns:ns1='http://schemas.openxmlformats.org/package/2006/metadata/core-properties' " w:xpath="/ns1:coreProperties[1]/ns0:title[1]" w:storeItemID="{6C3C8BC8-F283-45AE-878A-BAB7291924A1}"/>
+                              <w:text w:multiLine="1"/>
+                            </w:sdtPr>
+                            <w:sdtEndPr>
+                              <w:rPr>
+                                <w:caps w:val="0"/>
+                              </w:rPr>
+                            </w:sdtEndPr>
+                            <w:sdtContent>
+                              <w:r>
+                                <w:rPr>
+                                  <w:caps/>
+                                  <w:color w:val="5B9BD5" w:themeColor="accent1"/>
+                                  <w:sz w:val="64"/>
+                                  <w:szCs w:val="64"/>
+                                </w:rPr>
+                                <w:t>SBB App 2.0</w:t>
+                              </w:r>
+                            </w:sdtContent>
+                          </w:sdt>
+                        </w:p>
+                        <w:sdt>
+                          <w:sdtPr>
+                            <w:rPr>
+                              <w:color w:val="404040" w:themeColor="text1" w:themeTint="BF"/>
+                              <w:sz w:val="36"/>
+                              <w:szCs w:val="36"/>
+                            </w:rPr>
+                            <w:alias w:val="Untertitel"/>
+                            <w:tag w:val=""/>
+                            <w:id w:val="1759551507"/>
+                            <w:dataBinding w:prefixMappings="xmlns:ns0='http://purl.org/dc/elements/1.1/' xmlns:ns1='http://schemas.openxmlformats.org/package/2006/metadata/core-properties' " w:xpath="/ns1:coreProperties[1]/ns0:subject[1]" w:storeItemID="{6C3C8BC8-F283-45AE-878A-BAB7291924A1}"/>
+                            <w:text/>
+                          </w:sdtPr>
+                          <w:sdtContent>
+                            <w:p>
+                              <w:pPr>
+                                <w:jc w:val="right"/>
+                                <w:rPr>
+                                  <w:smallCaps/>
+                                  <w:color w:val="404040" w:themeColor="text1" w:themeTint="BF"/>
+                                  <w:sz w:val="36"/>
+                                  <w:szCs w:val="36"/>
+                                </w:rPr>
+                              </w:pPr>
+                              <w:r>
+                                <w:rPr>
+                                  <w:color w:val="404040" w:themeColor="text1" w:themeTint="BF"/>
+                                  <w:sz w:val="36"/>
+                                  <w:szCs w:val="36"/>
+                                </w:rPr>
+                                <w:t>Modul 318</w:t>
+                              </w:r>
+                            </w:p>
+                          </w:sdtContent>
+                        </w:sdt>
+                      </w:txbxContent>
+                    </v:textbox>
+                    <w10:wrap type="square" anchorx="page" anchory="page"/>
+                  </v:shape>
+                </w:pict>
+              </mc:Fallback>
+            </mc:AlternateContent>
+          </w:r>
+        </w:p>
+        <w:p>
+          <w:r>
+            <w:br w:type="page"/>
+          </w:r>
+        </w:p>
+      </w:sdtContent>
+    </w:sdt>
     <w:p>
       <w:pPr>
         <w:pStyle w:val="Titel"/>
       </w:pPr>
       <w:r>
+        <w:lastRenderedPageBreak/>
         <w:t>Inhaltsverzeichnis</w:t>
       </w:r>
     </w:p>
     <w:sdt>
       <w:sdtPr>
         <w:rPr>
-          <w:lang w:val="de-DE"/>
+          <w:rFonts w:asciiTheme="minorHAnsi" w:eastAsiaTheme="minorHAnsi" w:hAnsiTheme="minorHAnsi" w:cstheme="minorBidi"/>
+          <w:color w:val="auto"/>
+          <w:sz w:val="22"/>
+          <w:szCs w:val="22"/>
+          <w:lang w:val="de-DE" w:eastAsia="en-US"/>
         </w:rPr>
         <w:id w:val="404801301"/>
         <w:docPartObj>
@@ -23,13 +893,8 @@
       </w:sdtPr>
       <w:sdtEndPr>
         <w:rPr>
-          <w:rFonts w:asciiTheme="minorHAnsi" w:eastAsiaTheme="minorHAnsi" w:hAnsiTheme="minorHAnsi" w:cstheme="minorBidi"/>
           <w:b/>
           <w:bCs/>
-          <w:color w:val="auto"/>
-          <w:sz w:val="22"/>
-          <w:szCs w:val="22"/>
-          <w:lang w:eastAsia="en-US"/>
         </w:rPr>
       </w:sdtEndPr>
       <w:sdtContent>
@@ -71,13 +936,13 @@
           <w:r>
             <w:fldChar w:fldCharType="separate"/>
           </w:r>
-          <w:hyperlink w:anchor="_Toc482712617" w:history="1">
+          <w:hyperlink w:anchor="_Toc483299970" w:history="1">
             <w:r>
               <w:rPr>
                 <w:rStyle w:val="Hyperlink"/>
                 <w:noProof/>
               </w:rPr>
-              <w:t>Einleitung</w:t>
+              <w:t>Einleitung/Management Summary</w:t>
             </w:r>
             <w:r>
               <w:rPr>
@@ -98,7 +963,7 @@
                 <w:noProof/>
                 <w:webHidden/>
               </w:rPr>
-              <w:instrText xml:space="preserve"> PAGEREF _Toc482712617 \h </w:instrText>
+              <w:instrText xml:space="preserve"> PAGEREF _Toc483299970 \h </w:instrText>
             </w:r>
             <w:r>
               <w:rPr>
@@ -118,79 +983,7 @@
                 <w:noProof/>
                 <w:webHidden/>
               </w:rPr>
-              <w:t>1</w:t>
-            </w:r>
-            <w:r>
-              <w:rPr>
-                <w:noProof/>
-                <w:webHidden/>
-              </w:rPr>
-              <w:fldChar w:fldCharType="end"/>
-            </w:r>
-          </w:hyperlink>
-        </w:p>
-        <w:p>
-          <w:pPr>
-            <w:pStyle w:val="Verzeichnis2"/>
-            <w:tabs>
-              <w:tab w:val="right" w:leader="dot" w:pos="9062"/>
-            </w:tabs>
-            <w:rPr>
-              <w:rFonts w:eastAsiaTheme="minorEastAsia"/>
-              <w:b w:val="0"/>
-              <w:bCs w:val="0"/>
-              <w:noProof/>
-              <w:lang w:eastAsia="de-CH"/>
-            </w:rPr>
-          </w:pPr>
-          <w:hyperlink w:anchor="_Toc482712618" w:history="1">
-            <w:r>
-              <w:rPr>
-                <w:rStyle w:val="Hyperlink"/>
-                <w:noProof/>
-              </w:rPr>
-              <w:t>bsp</w:t>
-            </w:r>
-            <w:r>
-              <w:rPr>
-                <w:noProof/>
-                <w:webHidden/>
-              </w:rPr>
-              <w:tab/>
-            </w:r>
-            <w:r>
-              <w:rPr>
-                <w:noProof/>
-                <w:webHidden/>
-              </w:rPr>
-              <w:fldChar w:fldCharType="begin"/>
-            </w:r>
-            <w:r>
-              <w:rPr>
-                <w:noProof/>
-                <w:webHidden/>
-              </w:rPr>
-              <w:instrText xml:space="preserve"> PAGEREF _Toc482712618 \h </w:instrText>
-            </w:r>
-            <w:r>
-              <w:rPr>
-                <w:noProof/>
-                <w:webHidden/>
-              </w:rPr>
-            </w:r>
-            <w:r>
-              <w:rPr>
-                <w:noProof/>
-                <w:webHidden/>
-              </w:rPr>
-              <w:fldChar w:fldCharType="separate"/>
-            </w:r>
-            <w:r>
-              <w:rPr>
-                <w:noProof/>
-                <w:webHidden/>
-              </w:rPr>
-              <w:t>1</w:t>
+              <w:t>2</w:t>
             </w:r>
             <w:r>
               <w:rPr>
@@ -219,7 +1012,7 @@
               <w:lang w:eastAsia="de-CH"/>
             </w:rPr>
           </w:pPr>
-          <w:hyperlink w:anchor="_Toc482712619" w:history="1">
+          <w:hyperlink w:anchor="_Toc483299971" w:history="1">
             <w:r>
               <w:rPr>
                 <w:rStyle w:val="Hyperlink"/>
@@ -246,7 +1039,7 @@
                 <w:noProof/>
                 <w:webHidden/>
               </w:rPr>
-              <w:instrText xml:space="preserve"> PAGEREF _Toc482712619 \h </w:instrText>
+              <w:instrText xml:space="preserve"> PAGEREF _Toc483299971 \h </w:instrText>
             </w:r>
             <w:r>
               <w:rPr>
@@ -266,7 +1059,7 @@
                 <w:noProof/>
                 <w:webHidden/>
               </w:rPr>
-              <w:t>1</w:t>
+              <w:t>2</w:t>
             </w:r>
             <w:r>
               <w:rPr>
@@ -291,7 +1084,7 @@
               <w:lang w:eastAsia="de-CH"/>
             </w:rPr>
           </w:pPr>
-          <w:hyperlink w:anchor="_Toc482712620" w:history="1">
+          <w:hyperlink w:anchor="_Toc483299972" w:history="1">
             <w:r>
               <w:rPr>
                 <w:rStyle w:val="Hyperlink"/>
@@ -318,7 +1111,7 @@
                 <w:noProof/>
                 <w:webHidden/>
               </w:rPr>
-              <w:instrText xml:space="preserve"> PAGEREF _Toc482712620 \h </w:instrText>
+              <w:instrText xml:space="preserve"> PAGEREF _Toc483299972 \h </w:instrText>
             </w:r>
             <w:r>
               <w:rPr>
@@ -338,7 +1131,7 @@
                 <w:noProof/>
                 <w:webHidden/>
               </w:rPr>
-              <w:t>1</w:t>
+              <w:t>2</w:t>
             </w:r>
             <w:r>
               <w:rPr>
@@ -367,7 +1160,7 @@
               <w:lang w:eastAsia="de-CH"/>
             </w:rPr>
           </w:pPr>
-          <w:hyperlink w:anchor="_Toc482712621" w:history="1">
+          <w:hyperlink w:anchor="_Toc483299973" w:history="1">
             <w:r>
               <w:rPr>
                 <w:rStyle w:val="Hyperlink"/>
@@ -394,7 +1187,7 @@
                 <w:noProof/>
                 <w:webHidden/>
               </w:rPr>
-              <w:instrText xml:space="preserve"> PAGEREF _Toc482712621 \h </w:instrText>
+              <w:instrText xml:space="preserve"> PAGEREF _Toc483299973 \h </w:instrText>
             </w:r>
             <w:r>
               <w:rPr>
@@ -414,7 +1207,7 @@
                 <w:noProof/>
                 <w:webHidden/>
               </w:rPr>
-              <w:t>1</w:t>
+              <w:t>2</w:t>
             </w:r>
             <w:r>
               <w:rPr>
@@ -439,13 +1232,13 @@
               <w:lang w:eastAsia="de-CH"/>
             </w:rPr>
           </w:pPr>
-          <w:hyperlink w:anchor="_Toc482712622" w:history="1">
+          <w:hyperlink w:anchor="_Toc483299974" w:history="1">
             <w:r>
               <w:rPr>
                 <w:rStyle w:val="Hyperlink"/>
                 <w:noProof/>
               </w:rPr>
-              <w:t>bsp</w:t>
+              <w:t>Naming Conventions</w:t>
             </w:r>
             <w:r>
               <w:rPr>
@@ -466,7 +1259,7 @@
                 <w:noProof/>
                 <w:webHidden/>
               </w:rPr>
-              <w:instrText xml:space="preserve"> PAGEREF _Toc482712622 \h </w:instrText>
+              <w:instrText xml:space="preserve"> PAGEREF _Toc483299974 \h </w:instrText>
             </w:r>
             <w:r>
               <w:rPr>
@@ -486,7 +1279,151 @@
                 <w:noProof/>
                 <w:webHidden/>
               </w:rPr>
-              <w:t>1</w:t>
+              <w:t>2</w:t>
+            </w:r>
+            <w:r>
+              <w:rPr>
+                <w:noProof/>
+                <w:webHidden/>
+              </w:rPr>
+              <w:fldChar w:fldCharType="end"/>
+            </w:r>
+          </w:hyperlink>
+        </w:p>
+        <w:p>
+          <w:pPr>
+            <w:pStyle w:val="Verzeichnis2"/>
+            <w:tabs>
+              <w:tab w:val="right" w:leader="dot" w:pos="9062"/>
+            </w:tabs>
+            <w:rPr>
+              <w:rFonts w:eastAsiaTheme="minorEastAsia"/>
+              <w:b w:val="0"/>
+              <w:bCs w:val="0"/>
+              <w:noProof/>
+              <w:lang w:eastAsia="de-CH"/>
+            </w:rPr>
+          </w:pPr>
+          <w:hyperlink w:anchor="_Toc483299975" w:history="1">
+            <w:r>
+              <w:rPr>
+                <w:rStyle w:val="Hyperlink"/>
+                <w:noProof/>
+              </w:rPr>
+              <w:t>Known Issues</w:t>
+            </w:r>
+            <w:r>
+              <w:rPr>
+                <w:noProof/>
+                <w:webHidden/>
+              </w:rPr>
+              <w:tab/>
+            </w:r>
+            <w:r>
+              <w:rPr>
+                <w:noProof/>
+                <w:webHidden/>
+              </w:rPr>
+              <w:fldChar w:fldCharType="begin"/>
+            </w:r>
+            <w:r>
+              <w:rPr>
+                <w:noProof/>
+                <w:webHidden/>
+              </w:rPr>
+              <w:instrText xml:space="preserve"> PAGEREF _Toc483299975 \h </w:instrText>
+            </w:r>
+            <w:r>
+              <w:rPr>
+                <w:noProof/>
+                <w:webHidden/>
+              </w:rPr>
+            </w:r>
+            <w:r>
+              <w:rPr>
+                <w:noProof/>
+                <w:webHidden/>
+              </w:rPr>
+              <w:fldChar w:fldCharType="separate"/>
+            </w:r>
+            <w:r>
+              <w:rPr>
+                <w:noProof/>
+                <w:webHidden/>
+              </w:rPr>
+              <w:t>2</w:t>
+            </w:r>
+            <w:r>
+              <w:rPr>
+                <w:noProof/>
+                <w:webHidden/>
+              </w:rPr>
+              <w:fldChar w:fldCharType="end"/>
+            </w:r>
+          </w:hyperlink>
+        </w:p>
+        <w:p>
+          <w:pPr>
+            <w:pStyle w:val="Verzeichnis2"/>
+            <w:tabs>
+              <w:tab w:val="right" w:leader="dot" w:pos="9062"/>
+            </w:tabs>
+            <w:rPr>
+              <w:rFonts w:eastAsiaTheme="minorEastAsia"/>
+              <w:b w:val="0"/>
+              <w:bCs w:val="0"/>
+              <w:noProof/>
+              <w:lang w:eastAsia="de-CH"/>
+            </w:rPr>
+          </w:pPr>
+          <w:hyperlink w:anchor="_Toc483299976" w:history="1">
+            <w:r>
+              <w:rPr>
+                <w:rStyle w:val="Hyperlink"/>
+                <w:noProof/>
+              </w:rPr>
+              <w:t>Diagramme</w:t>
+            </w:r>
+            <w:r>
+              <w:rPr>
+                <w:noProof/>
+                <w:webHidden/>
+              </w:rPr>
+              <w:tab/>
+            </w:r>
+            <w:r>
+              <w:rPr>
+                <w:noProof/>
+                <w:webHidden/>
+              </w:rPr>
+              <w:fldChar w:fldCharType="begin"/>
+            </w:r>
+            <w:r>
+              <w:rPr>
+                <w:noProof/>
+                <w:webHidden/>
+              </w:rPr>
+              <w:instrText xml:space="preserve"> PAGEREF _Toc483299976 \h </w:instrText>
+            </w:r>
+            <w:r>
+              <w:rPr>
+                <w:noProof/>
+                <w:webHidden/>
+              </w:rPr>
+            </w:r>
+            <w:r>
+              <w:rPr>
+                <w:noProof/>
+                <w:webHidden/>
+              </w:rPr>
+              <w:fldChar w:fldCharType="separate"/>
+            </w:r>
+            <w:r>
+              <w:rPr>
+                <w:noProof/>
+                <w:webHidden/>
+              </w:rPr>
+              <w:t>2</w:t>
             </w:r>
             <w:r>
               <w:rPr>
@@ -515,7 +1452,7 @@
               <w:lang w:eastAsia="de-CH"/>
             </w:rPr>
           </w:pPr>
-          <w:hyperlink w:anchor="_Toc482712623" w:history="1">
+          <w:hyperlink w:anchor="_Toc483299977" w:history="1">
             <w:r>
               <w:rPr>
                 <w:rStyle w:val="Hyperlink"/>
@@ -542,7 +1479,7 @@
                 <w:noProof/>
                 <w:webHidden/>
               </w:rPr>
-              <w:instrText xml:space="preserve"> PAGEREF _Toc482712623 \h </w:instrText>
+              <w:instrText xml:space="preserve"> PAGEREF _Toc483299977 \h </w:instrText>
             </w:r>
             <w:r>
               <w:rPr>
@@ -562,7 +1499,7 @@
                 <w:noProof/>
                 <w:webHidden/>
               </w:rPr>
-              <w:t>1</w:t>
+              <w:t>2</w:t>
             </w:r>
             <w:r>
               <w:rPr>
@@ -587,7 +1524,7 @@
               <w:lang w:eastAsia="de-CH"/>
             </w:rPr>
           </w:pPr>
-          <w:hyperlink w:anchor="_Toc482712624" w:history="1">
+          <w:hyperlink w:anchor="_Toc483299978" w:history="1">
             <w:r>
               <w:rPr>
                 <w:rStyle w:val="Hyperlink"/>
@@ -614,7 +1551,7 @@
                 <w:noProof/>
                 <w:webHidden/>
               </w:rPr>
-              <w:instrText xml:space="preserve"> PAGEREF _Toc482712624 \h </w:instrText>
+              <w:instrText xml:space="preserve"> PAGEREF _Toc483299978 \h </w:instrText>
             </w:r>
             <w:r>
               <w:rPr>
@@ -634,7 +1571,7 @@
                 <w:noProof/>
                 <w:webHidden/>
               </w:rPr>
-              <w:t>1</w:t>
+              <w:t>2</w:t>
             </w:r>
             <w:r>
               <w:rPr>
@@ -663,7 +1600,7 @@
               <w:lang w:eastAsia="de-CH"/>
             </w:rPr>
           </w:pPr>
-          <w:hyperlink w:anchor="_Toc482712625" w:history="1">
+          <w:hyperlink w:anchor="_Toc483299979" w:history="1">
             <w:r>
               <w:rPr>
                 <w:rStyle w:val="Hyperlink"/>
@@ -690,7 +1627,7 @@
                 <w:noProof/>
                 <w:webHidden/>
               </w:rPr>
-              <w:instrText xml:space="preserve"> PAGEREF _Toc482712625 \h </w:instrText>
+              <w:instrText xml:space="preserve"> PAGEREF _Toc483299979 \h </w:instrText>
             </w:r>
             <w:r>
               <w:rPr>
@@ -735,7 +1672,7 @@
               <w:lang w:eastAsia="de-CH"/>
             </w:rPr>
           </w:pPr>
-          <w:hyperlink w:anchor="_Toc482712626" w:history="1">
+          <w:hyperlink w:anchor="_Toc483299980" w:history="1">
             <w:r>
               <w:rPr>
                 <w:rStyle w:val="Hyperlink"/>
@@ -762,7 +1699,7 @@
                 <w:noProof/>
                 <w:webHidden/>
               </w:rPr>
-              <w:instrText xml:space="preserve"> PAGEREF _Toc482712626 \h </w:instrText>
+              <w:instrText xml:space="preserve"> PAGEREF _Toc483299980 \h </w:instrText>
             </w:r>
             <w:r>
               <w:rPr>
@@ -811,7 +1748,7 @@
               <w:lang w:eastAsia="de-CH"/>
             </w:rPr>
           </w:pPr>
-          <w:hyperlink w:anchor="_Toc482712627" w:history="1">
+          <w:hyperlink w:anchor="_Toc483299981" w:history="1">
             <w:r>
               <w:rPr>
                 <w:rStyle w:val="Hyperlink"/>
@@ -838,7 +1775,79 @@
                 <w:noProof/>
                 <w:webHidden/>
               </w:rPr>
-              <w:instrText xml:space="preserve"> PAGEREF _Toc482712627 \h </w:instrText>
+              <w:instrText xml:space="preserve"> PAGEREF _Toc483299981 \h </w:instrText>
+            </w:r>
+            <w:r>
+              <w:rPr>
+                <w:noProof/>
+                <w:webHidden/>
+              </w:rPr>
+            </w:r>
+            <w:r>
+              <w:rPr>
+                <w:noProof/>
+                <w:webHidden/>
+              </w:rPr>
+              <w:fldChar w:fldCharType="separate"/>
+            </w:r>
+            <w:r>
+              <w:rPr>
+                <w:noProof/>
+                <w:webHidden/>
+              </w:rPr>
+              <w:t>2</w:t>
+            </w:r>
+            <w:r>
+              <w:rPr>
+                <w:noProof/>
+                <w:webHidden/>
+              </w:rPr>
+              <w:fldChar w:fldCharType="end"/>
+            </w:r>
+          </w:hyperlink>
+        </w:p>
+        <w:p>
+          <w:pPr>
+            <w:pStyle w:val="Verzeichnis2"/>
+            <w:tabs>
+              <w:tab w:val="right" w:leader="dot" w:pos="9062"/>
+            </w:tabs>
+            <w:rPr>
+              <w:rFonts w:eastAsiaTheme="minorEastAsia"/>
+              <w:b w:val="0"/>
+              <w:bCs w:val="0"/>
+              <w:noProof/>
+              <w:lang w:eastAsia="de-CH"/>
+            </w:rPr>
+          </w:pPr>
+          <w:hyperlink w:anchor="_Toc483299982" w:history="1">
+            <w:r>
+              <w:rPr>
+                <w:rStyle w:val="Hyperlink"/>
+                <w:noProof/>
+              </w:rPr>
+              <w:t>bsp</w:t>
+            </w:r>
+            <w:r>
+              <w:rPr>
+                <w:noProof/>
+                <w:webHidden/>
+              </w:rPr>
+              <w:tab/>
+            </w:r>
+            <w:r>
+              <w:rPr>
+                <w:noProof/>
+                <w:webHidden/>
+              </w:rPr>
+              <w:fldChar w:fldCharType="begin"/>
+            </w:r>
+            <w:r>
+              <w:rPr>
+                <w:noProof/>
+                <w:webHidden/>
+              </w:rPr>
+              <w:instrText xml:space="preserve"> PAGEREF _Toc483299982 \h </w:instrText>
             </w:r>
             <w:r>
               <w:rPr>
@@ -876,94 +1885,485 @@
         </w:p>
       </w:sdtContent>
     </w:sdt>
+    <w:p>
+      <w:r>
+        <w:br w:type="page"/>
+      </w:r>
+    </w:p>
+    <w:p>
+      <w:pPr>
+        <w:pStyle w:val="berschrift1"/>
+      </w:pPr>
+      <w:bookmarkStart w:id="0" w:name="_Toc483299970"/>
+      <w:r>
+        <w:lastRenderedPageBreak/>
+        <w:t>Einleitung</w:t>
+      </w:r>
+      <w:r>
+        <w:t>/Management Summary</w:t>
+      </w:r>
+      <w:bookmarkEnd w:id="0"/>
+    </w:p>
+    <w:p>
+      <w:r>
+        <w:t>Ich</w:t>
+      </w:r>
+      <w:r>
+        <w:t xml:space="preserve"> </w:t>
+      </w:r>
+      <w:r>
+        <w:t>habe</w:t>
+      </w:r>
+      <w:r>
+        <w:t xml:space="preserve"> den Auftrag bekommen in C# mit einer </w:t>
+      </w:r>
+      <w:proofErr w:type="spellStart"/>
+      <w:r>
+        <w:t>WinForms</w:t>
+      </w:r>
+      <w:proofErr w:type="spellEnd"/>
+      <w:r>
+        <w:t xml:space="preserve"> Applikation eine SBB Fahrplan App zu programmieren. Diese Anwendung sollte Minimum folgenden Anforderungen haben:</w:t>
+      </w:r>
+    </w:p>
+    <w:p>
+      <w:pPr>
+        <w:pStyle w:val="Listenabsatz"/>
+        <w:numPr>
+          <w:ilvl w:val="0"/>
+          <w:numId w:val="1"/>
+        </w:numPr>
+      </w:pPr>
+      <w:r>
+        <w:t>«</w:t>
+      </w:r>
+      <w:r>
+        <w:t xml:space="preserve">Als ÖV-Benutzer möchte ich Start- und Endstation mittels Textsuche suchen können, damit ich nicht alle Stationsnamen auswendig lernen </w:t>
+      </w:r>
+      <w:r>
+        <w:t>muss. »</w:t>
+      </w:r>
+    </w:p>
+    <w:p>
+      <w:pPr>
+        <w:pStyle w:val="Listenabsatz"/>
+        <w:numPr>
+          <w:ilvl w:val="0"/>
+          <w:numId w:val="1"/>
+        </w:numPr>
+      </w:pPr>
+      <w:r>
+        <w:t>«</w:t>
+      </w:r>
+      <w:r>
+        <w:t xml:space="preserve">Als ÖV-Benutzer möchte ich die aktuellen, d.h. mindestens die nächsten vier bis fünf Verbindungen zwischen den beiden gefundenen und ausgewählten Stationen sehen, damit ich weiss wann ich zur Station muss, um den für mich idealen Anschluss zu erwischen. </w:t>
+      </w:r>
+      <w:r>
+        <w:t xml:space="preserve"> »</w:t>
+      </w:r>
+    </w:p>
+    <w:p>
+      <w:pPr>
+        <w:pStyle w:val="Listenabsatz"/>
+        <w:numPr>
+          <w:ilvl w:val="0"/>
+          <w:numId w:val="1"/>
+        </w:numPr>
+      </w:pPr>
+      <w:r>
+        <w:t>«</w:t>
+      </w:r>
+      <w:r>
+        <w:t>Als ÖV-Benutzer möchte ich sehen, welche Verbindungen ab einer bestimmten Station vorhanden sind, damit ich bei mir zuhause eine Art Abfahrtstafel haben kann.</w:t>
+      </w:r>
+      <w:r>
+        <w:t xml:space="preserve"> »</w:t>
+      </w:r>
+    </w:p>
+    <w:p>
+      <w:r>
+        <w:t>Ich habe noch zusätzliche Funktionen hinzugefügt, zu den bereits oben genannten</w:t>
+      </w:r>
+      <w:r>
+        <w:t>:</w:t>
+      </w:r>
+    </w:p>
+    <w:p>
+      <w:pPr>
+        <w:pStyle w:val="Listenabsatz"/>
+        <w:numPr>
+          <w:ilvl w:val="0"/>
+          <w:numId w:val="2"/>
+        </w:numPr>
+      </w:pPr>
+      <w:r>
+        <w:t>«</w:t>
+      </w:r>
+      <w:r>
+        <w:t>ALs ÖV-Benutzer möchte ich nicht nur aktuelle Verbindungen suchen können, sondern auch solche zu einem beliebigen anderen Zeitpunkt, damit ich zukünftige Reisen planen kann.</w:t>
+      </w:r>
+      <w:r>
+        <w:t xml:space="preserve"> </w:t>
+      </w:r>
+      <w:r>
+        <w:t>»</w:t>
+      </w:r>
+    </w:p>
+    <w:p>
+      <w:pPr>
+        <w:pStyle w:val="Listenabsatz"/>
+        <w:numPr>
+          <w:ilvl w:val="0"/>
+          <w:numId w:val="2"/>
+        </w:numPr>
+      </w:pPr>
+      <w:r>
+        <w:t>«</w:t>
+      </w:r>
+      <w:r>
+        <w:t xml:space="preserve">Als ÖV-Benutzer möchte ich sehen, wo sich eine Station befindet, damit ich mir besser vorstellen kann, wie die Situation vor Ort aussieht. </w:t>
+      </w:r>
+      <w:r>
+        <w:t xml:space="preserve"> »</w:t>
+      </w:r>
+    </w:p>
+    <w:p/>
+    <w:p>
+      <w:pPr>
+        <w:pStyle w:val="berschrift1"/>
+      </w:pPr>
+      <w:bookmarkStart w:id="1" w:name="_Toc483299971"/>
+      <w:r>
+        <w:t>Zweck des Dokuments</w:t>
+      </w:r>
+      <w:bookmarkEnd w:id="1"/>
+    </w:p>
+    <w:p>
+      <w:r>
+        <w:t>Dieses Dokument ist die allgemeine Dokumentation zu der SBB App 2.0. Dem Benutzer wird gezeigt wie das ganze installiert wird oder auch wie bei dem Projekt vorgegangen wurde.</w:t>
+      </w:r>
+    </w:p>
+    <w:p>
+      <w:r>
+        <w:t>Es werden Fehler oder allfällige Bemerkungen aufgezeigt und erklärt.</w:t>
+      </w:r>
+      <w:bookmarkStart w:id="2" w:name="_GoBack"/>
+      <w:bookmarkEnd w:id="2"/>
+    </w:p>
+    <w:p/>
+    <w:p>
+      <w:pPr>
+        <w:pStyle w:val="berschrift1"/>
+      </w:pPr>
+      <w:bookmarkStart w:id="3" w:name="_Toc483299973"/>
+      <w:r>
+        <w:t>Umsetzung</w:t>
+      </w:r>
+      <w:bookmarkEnd w:id="3"/>
+    </w:p>
+    <w:p>
+      <w:pPr>
+        <w:pStyle w:val="berschrift2"/>
+      </w:pPr>
+      <w:bookmarkStart w:id="4" w:name="_Toc483299974"/>
+      <w:proofErr w:type="spellStart"/>
+      <w:r>
+        <w:t>Naming</w:t>
+      </w:r>
+      <w:proofErr w:type="spellEnd"/>
+      <w:r>
+        <w:t xml:space="preserve"> </w:t>
+      </w:r>
+      <w:proofErr w:type="spellStart"/>
+      <w:r>
+        <w:t>Conventions</w:t>
+      </w:r>
+      <w:bookmarkEnd w:id="4"/>
+      <w:proofErr w:type="spellEnd"/>
+    </w:p>
     <w:p/>
     <w:p/>
+    <w:p/>
+    <w:p>
+      <w:pPr>
+        <w:pStyle w:val="berschrift2"/>
+      </w:pPr>
+      <w:bookmarkStart w:id="5" w:name="_Toc483299975"/>
+      <w:proofErr w:type="spellStart"/>
+      <w:r>
+        <w:t>Known</w:t>
+      </w:r>
+      <w:proofErr w:type="spellEnd"/>
+      <w:r>
+        <w:t xml:space="preserve"> </w:t>
+      </w:r>
+      <w:proofErr w:type="spellStart"/>
+      <w:r>
+        <w:t>Issues</w:t>
+      </w:r>
+      <w:bookmarkEnd w:id="5"/>
+      <w:proofErr w:type="spellEnd"/>
+    </w:p>
+    <w:p>
+      <w:r>
+        <w:t xml:space="preserve">Ein bekannter Fehler bei meinem Programm den ich leider noch nicht beheben konnte, hat mit der API zu tun. Sobald die API mehr als 3 Anfragen in der Sekunde bekommt, gibt es einen Error. Dies geschieht zum Beispiel bei gewissen Stationen die man im </w:t>
+      </w:r>
+      <w:proofErr w:type="spellStart"/>
+      <w:r>
+        <w:t>Timetable</w:t>
+      </w:r>
+      <w:proofErr w:type="spellEnd"/>
+      <w:r>
+        <w:t xml:space="preserve"> sucht. Das Problem ist mir bekannt und habe es aufgenommen, ich werde es in nächster Zeit bearbeiten und funktionstüchtig machen.</w:t>
+      </w:r>
+    </w:p>
+    <w:p/>
+    <w:p>
+      <w:r>
+        <w:br w:type="page"/>
+      </w:r>
+    </w:p>
+    <w:p/>
+    <w:p>
+      <w:pPr>
+        <w:pStyle w:val="berschrift2"/>
+      </w:pPr>
+      <w:bookmarkStart w:id="6" w:name="_Toc483299976"/>
+      <w:r>
+        <w:t>Diagramme</w:t>
+      </w:r>
+      <w:bookmarkEnd w:id="6"/>
+    </w:p>
+    <w:p>
+      <w:proofErr w:type="spellStart"/>
+      <w:r>
+        <w:t>Aktivitäsdiagramme</w:t>
+      </w:r>
+      <w:proofErr w:type="spellEnd"/>
+      <w:r>
+        <w:t xml:space="preserve"> von punkt 1 bis Punkt 3.</w:t>
+      </w:r>
+    </w:p>
+    <w:p>
+      <w:r>
+        <w:pict>
+          <v:shapetype id="_x0000_t75" coordsize="21600,21600" o:spt="75" o:preferrelative="t" path="m@4@5l@4@11@9@11@9@5xe" filled="f" stroked="f">
+            <v:stroke joinstyle="miter"/>
+            <v:formulas>
+              <v:f eqn="if lineDrawn pixelLineWidth 0"/>
+              <v:f eqn="sum @0 1 0"/>
+              <v:f eqn="sum 0 0 @1"/>
+              <v:f eqn="prod @2 1 2"/>
+              <v:f eqn="prod @3 21600 pixelWidth"/>
+              <v:f eqn="prod @3 21600 pixelHeight"/>
+              <v:f eqn="sum @0 0 1"/>
+              <v:f eqn="prod @6 1 2"/>
+              <v:f eqn="prod @7 21600 pixelWidth"/>
+              <v:f eqn="sum @8 21600 0"/>
+              <v:f eqn="prod @7 21600 pixelHeight"/>
+              <v:f eqn="sum @10 21600 0"/>
+            </v:formulas>
+            <v:path o:extrusionok="f" gradientshapeok="t" o:connecttype="rect"/>
+            <o:lock v:ext="edit" aspectratio="t"/>
+          </v:shapetype>
+          <v:shape id="_x0000_i1025" type="#_x0000_t75" style="width:491.4pt;height:457.2pt">
+            <v:imagedata r:id="rId11" o:title="Aktivitätsdiagramm"/>
+          </v:shape>
+        </w:pict>
+      </w:r>
+    </w:p>
+    <w:p>
+      <w:r>
+        <w:br w:type="page"/>
+      </w:r>
+    </w:p>
     <w:p>
       <w:pPr>
         <w:pStyle w:val="berschrift1"/>
       </w:pPr>
-      <w:bookmarkStart w:id="0" w:name="_Toc482712617"/>
-      <w:r>
-        <w:t>Einleitung</w:t>
-      </w:r>
-      <w:bookmarkStart w:id="1" w:name="_GoBack"/>
-      <w:bookmarkEnd w:id="0"/>
-      <w:bookmarkEnd w:id="1"/>
+      <w:r>
+        <w:lastRenderedPageBreak/>
+        <w:t xml:space="preserve">Mock </w:t>
+      </w:r>
+      <w:proofErr w:type="spellStart"/>
+      <w:r>
+        <w:t>Up</w:t>
+      </w:r>
+      <w:proofErr w:type="spellEnd"/>
+    </w:p>
+    <w:p/>
+    <w:p>
+      <w:proofErr w:type="spellStart"/>
+      <w:r>
+        <w:t>StandartFahrplan</w:t>
+      </w:r>
+      <w:proofErr w:type="spellEnd"/>
+    </w:p>
+    <w:p>
+      <w:r>
+        <w:rPr>
+          <w:noProof/>
+          <w:lang w:eastAsia="de-CH"/>
+        </w:rPr>
+        <w:drawing>
+          <wp:inline distT="0" distB="0" distL="0" distR="0" wp14:anchorId="404B1E8E" wp14:editId="7CA424E5">
+            <wp:extent cx="4396740" cy="3070739"/>
+            <wp:effectExtent l="0" t="0" r="3810" b="0"/>
+            <wp:docPr id="2" name="Grafik 2"/>
+            <wp:cNvGraphicFramePr>
+              <a:graphicFrameLocks xmlns:a="http://schemas.openxmlformats.org/drawingml/2006/main" noChangeAspect="1"/>
+            </wp:cNvGraphicFramePr>
+            <a:graphic xmlns:a="http://schemas.openxmlformats.org/drawingml/2006/main">
+              <a:graphicData uri="http://schemas.openxmlformats.org/drawingml/2006/picture">
+                <pic:pic xmlns:pic="http://schemas.openxmlformats.org/drawingml/2006/picture">
+                  <pic:nvPicPr>
+                    <pic:cNvPr id="1" name=""/>
+                    <pic:cNvPicPr/>
+                  </pic:nvPicPr>
+                  <pic:blipFill>
+                    <a:blip r:embed="rId12"/>
+                    <a:stretch>
+                      <a:fillRect/>
+                    </a:stretch>
+                  </pic:blipFill>
+                  <pic:spPr>
+                    <a:xfrm>
+                      <a:off x="0" y="0"/>
+                      <a:ext cx="4399695" cy="3072803"/>
+                    </a:xfrm>
+                    <a:prstGeom prst="rect">
+                      <a:avLst/>
+                    </a:prstGeom>
+                  </pic:spPr>
+                </pic:pic>
+              </a:graphicData>
+            </a:graphic>
+          </wp:inline>
+        </w:drawing>
+      </w:r>
+    </w:p>
+    <w:p/>
+    <w:p>
+      <w:proofErr w:type="spellStart"/>
+      <w:r>
+        <w:t>TimetableFahrplan</w:t>
+      </w:r>
+      <w:proofErr w:type="spellEnd"/>
+    </w:p>
+    <w:p>
+      <w:r>
+        <w:rPr>
+          <w:noProof/>
+          <w:lang w:eastAsia="de-CH"/>
+        </w:rPr>
+        <w:drawing>
+          <wp:inline distT="0" distB="0" distL="0" distR="0" wp14:anchorId="596A650B" wp14:editId="52D0B7D9">
+            <wp:extent cx="4416643" cy="3086100"/>
+            <wp:effectExtent l="0" t="0" r="3175" b="0"/>
+            <wp:docPr id="3" name="Grafik 3"/>
+            <wp:cNvGraphicFramePr>
+              <a:graphicFrameLocks xmlns:a="http://schemas.openxmlformats.org/drawingml/2006/main" noChangeAspect="1"/>
+            </wp:cNvGraphicFramePr>
+            <a:graphic xmlns:a="http://schemas.openxmlformats.org/drawingml/2006/main">
+              <a:graphicData uri="http://schemas.openxmlformats.org/drawingml/2006/picture">
+                <pic:pic xmlns:pic="http://schemas.openxmlformats.org/drawingml/2006/picture">
+                  <pic:nvPicPr>
+                    <pic:cNvPr id="1" name=""/>
+                    <pic:cNvPicPr/>
+                  </pic:nvPicPr>
+                  <pic:blipFill>
+                    <a:blip r:embed="rId13"/>
+                    <a:stretch>
+                      <a:fillRect/>
+                    </a:stretch>
+                  </pic:blipFill>
+                  <pic:spPr>
+                    <a:xfrm>
+                      <a:off x="0" y="0"/>
+                      <a:ext cx="4427126" cy="3093425"/>
+                    </a:xfrm>
+                    <a:prstGeom prst="rect">
+                      <a:avLst/>
+                    </a:prstGeom>
+                  </pic:spPr>
+                </pic:pic>
+              </a:graphicData>
+            </a:graphic>
+          </wp:inline>
+        </w:drawing>
+      </w:r>
+    </w:p>
+    <w:p>
+      <w:r>
+        <w:br w:type="page"/>
+      </w:r>
+    </w:p>
+    <w:p>
+      <w:proofErr w:type="spellStart"/>
+      <w:r>
+        <w:lastRenderedPageBreak/>
+        <w:t>Overview</w:t>
+      </w:r>
+      <w:proofErr w:type="spellEnd"/>
+    </w:p>
+    <w:p>
+      <w:r>
+        <w:rPr>
+          <w:noProof/>
+          <w:lang w:eastAsia="de-CH"/>
+        </w:rPr>
+        <w:drawing>
+          <wp:inline distT="0" distB="0" distL="0" distR="0" wp14:anchorId="39FE68F9" wp14:editId="5F1FAC55">
+            <wp:extent cx="4244340" cy="2965705"/>
+            <wp:effectExtent l="0" t="0" r="3810" b="6350"/>
+            <wp:docPr id="4" name="Grafik 4"/>
+            <wp:cNvGraphicFramePr>
+              <a:graphicFrameLocks xmlns:a="http://schemas.openxmlformats.org/drawingml/2006/main" noChangeAspect="1"/>
+            </wp:cNvGraphicFramePr>
+            <a:graphic xmlns:a="http://schemas.openxmlformats.org/drawingml/2006/main">
+              <a:graphicData uri="http://schemas.openxmlformats.org/drawingml/2006/picture">
+                <pic:pic xmlns:pic="http://schemas.openxmlformats.org/drawingml/2006/picture">
+                  <pic:nvPicPr>
+                    <pic:cNvPr id="1" name=""/>
+                    <pic:cNvPicPr/>
+                  </pic:nvPicPr>
+                  <pic:blipFill>
+                    <a:blip r:embed="rId14"/>
+                    <a:stretch>
+                      <a:fillRect/>
+                    </a:stretch>
+                  </pic:blipFill>
+                  <pic:spPr>
+                    <a:xfrm>
+                      <a:off x="0" y="0"/>
+                      <a:ext cx="4250907" cy="2970294"/>
+                    </a:xfrm>
+                    <a:prstGeom prst="rect">
+                      <a:avLst/>
+                    </a:prstGeom>
+                  </pic:spPr>
+                </pic:pic>
+              </a:graphicData>
+            </a:graphic>
+          </wp:inline>
+        </w:drawing>
+      </w:r>
+    </w:p>
+    <w:p>
+      <w:pPr>
+        <w:pStyle w:val="berschrift1"/>
+      </w:pPr>
+      <w:bookmarkStart w:id="7" w:name="_Toc483299977"/>
+      <w:r>
+        <w:t>Testfälle</w:t>
+      </w:r>
+      <w:bookmarkEnd w:id="7"/>
     </w:p>
     <w:p>
       <w:pPr>
         <w:pStyle w:val="berschrift2"/>
       </w:pPr>
-      <w:bookmarkStart w:id="2" w:name="_Toc482712618"/>
-      <w:proofErr w:type="spellStart"/>
-      <w:r>
-        <w:t>bsp</w:t>
-      </w:r>
-      <w:bookmarkEnd w:id="2"/>
-      <w:proofErr w:type="spellEnd"/>
-    </w:p>
-    <w:p/>
-    <w:p>
-      <w:pPr>
-        <w:pStyle w:val="berschrift1"/>
-      </w:pPr>
-      <w:bookmarkStart w:id="3" w:name="_Toc482712619"/>
-      <w:r>
-        <w:t>Zweck des Dokuments</w:t>
-      </w:r>
-      <w:bookmarkEnd w:id="3"/>
-    </w:p>
-    <w:p>
-      <w:pPr>
-        <w:pStyle w:val="berschrift2"/>
-      </w:pPr>
-      <w:bookmarkStart w:id="4" w:name="_Toc482712620"/>
-      <w:proofErr w:type="spellStart"/>
-      <w:r>
-        <w:t>bsp</w:t>
-      </w:r>
-      <w:bookmarkEnd w:id="4"/>
-      <w:proofErr w:type="spellEnd"/>
-    </w:p>
-    <w:p/>
-    <w:p>
-      <w:pPr>
-        <w:pStyle w:val="berschrift1"/>
-      </w:pPr>
-      <w:bookmarkStart w:id="5" w:name="_Toc482712621"/>
-      <w:r>
-        <w:t>Umsetzung</w:t>
-      </w:r>
-      <w:bookmarkEnd w:id="5"/>
-    </w:p>
-    <w:p>
-      <w:pPr>
-        <w:pStyle w:val="berschrift2"/>
-      </w:pPr>
-      <w:bookmarkStart w:id="6" w:name="_Toc482712622"/>
-      <w:proofErr w:type="spellStart"/>
-      <w:r>
-        <w:t>bsp</w:t>
-      </w:r>
-      <w:bookmarkEnd w:id="6"/>
-      <w:proofErr w:type="spellEnd"/>
-    </w:p>
-    <w:p/>
-    <w:p>
-      <w:pPr>
-        <w:pStyle w:val="berschrift1"/>
-      </w:pPr>
-      <w:bookmarkStart w:id="7" w:name="_Toc482712623"/>
-      <w:r>
-        <w:t>Testfälle</w:t>
-      </w:r>
-      <w:bookmarkEnd w:id="7"/>
-    </w:p>
-    <w:p>
-      <w:pPr>
-        <w:pStyle w:val="berschrift2"/>
-      </w:pPr>
-      <w:bookmarkStart w:id="8" w:name="_Toc482712624"/>
+      <w:bookmarkStart w:id="8" w:name="_Toc483299978"/>
       <w:proofErr w:type="spellStart"/>
       <w:r>
         <w:t>bsp</w:t>
@@ -976,9 +2376,8 @@
       <w:pPr>
         <w:pStyle w:val="berschrift1"/>
       </w:pPr>
-      <w:bookmarkStart w:id="9" w:name="_Toc482712625"/>
-      <w:r>
-        <w:lastRenderedPageBreak/>
+      <w:bookmarkStart w:id="9" w:name="_Toc483299979"/>
+      <w:r>
         <w:t>Installationsanleitung</w:t>
       </w:r>
       <w:bookmarkEnd w:id="9"/>
@@ -987,7 +2386,7 @@
       <w:pPr>
         <w:pStyle w:val="berschrift2"/>
       </w:pPr>
-      <w:bookmarkStart w:id="10" w:name="_Toc482712626"/>
+      <w:bookmarkStart w:id="10" w:name="_Toc483299980"/>
       <w:proofErr w:type="spellStart"/>
       <w:r>
         <w:t>bsp</w:t>
@@ -999,12 +2398,24 @@
       <w:pPr>
         <w:pStyle w:val="berschrift1"/>
       </w:pPr>
-      <w:bookmarkStart w:id="11" w:name="_Toc482712627"/>
+      <w:bookmarkStart w:id="11" w:name="_Toc483299981"/>
       <w:r>
         <w:t>Anhang</w:t>
       </w:r>
       <w:bookmarkEnd w:id="11"/>
     </w:p>
+    <w:p>
+      <w:pPr>
+        <w:pStyle w:val="berschrift2"/>
+      </w:pPr>
+      <w:bookmarkStart w:id="12" w:name="_Toc483299982"/>
+      <w:proofErr w:type="spellStart"/>
+      <w:r>
+        <w:t>bsp</w:t>
+      </w:r>
+      <w:bookmarkEnd w:id="12"/>
+      <w:proofErr w:type="spellEnd"/>
+    </w:p>
     <w:p/>
     <w:p>
       <w:pPr>
@@ -1012,10 +2423,12 @@
       </w:pPr>
     </w:p>
     <w:sectPr>
-      <w:headerReference w:type="default" r:id="rId7"/>
+      <w:headerReference w:type="default" r:id="rId15"/>
       <w:pgSz w:w="11906" w:h="16838"/>
       <w:pgMar w:top="1417" w:right="1417" w:bottom="1134" w:left="1417" w:header="708" w:footer="708" w:gutter="0"/>
+      <w:pgNumType w:start="0"/>
       <w:cols w:space="708"/>
+      <w:titlePg/>
       <w:docGrid w:linePitch="360"/>
     </w:sectPr>
   </w:body>
@@ -1098,6 +2511,189 @@
     </w:r>
   </w:p>
 </w:hdr>
+</file>
+
+<file path=word/numbering.xml><?xml version="1.0" encoding="utf-8"?>
+<w:numbering xmlns:wpc="http://schemas.microsoft.com/office/word/2010/wordprocessingCanvas" xmlns:cx="http://schemas.microsoft.com/office/drawing/2014/chartex" xmlns:mc="http://schemas.openxmlformats.org/markup-compatibility/2006" xmlns:o="urn:schemas-microsoft-com:office:office" xmlns:r="http://schemas.openxmlformats.org/officeDocument/2006/relationships" xmlns:m="http://schemas.openxmlformats.org/officeDocument/2006/math" xmlns:v="urn:schemas-microsoft-com:vml" xmlns:wp14="http://schemas.microsoft.com/office/word/2010/wordprocessingDrawing" xmlns:wp="http://schemas.openxmlformats.org/drawingml/2006/wordprocessingDrawing" xmlns:w10="urn:schemas-microsoft-com:office:word" xmlns:w="http://schemas.openxmlformats.org/wordprocessingml/2006/main" xmlns:w14="http://schemas.microsoft.com/office/word/2010/wordml" xmlns:w15="http://schemas.microsoft.com/office/word/2012/wordml" xmlns:w16se="http://schemas.microsoft.com/office/word/2015/wordml/symex" xmlns:wpg="http://schemas.microsoft.com/office/word/2010/wordprocessingGroup" xmlns:wpi="http://schemas.microsoft.com/office/word/2010/wordprocessingInk" xmlns:wne="http://schemas.microsoft.com/office/word/2006/wordml" xmlns:wps="http://schemas.microsoft.com/office/word/2010/wordprocessingShape" mc:Ignorable="w14 w15 w16se wp14">
+  <w:abstractNum w:abstractNumId="0" w15:restartNumberingAfterBreak="0">
+    <w:nsid w:val="0DF65A81"/>
+    <w:multiLevelType w:val="hybridMultilevel"/>
+    <w:tmpl w:val="AC12B148"/>
+    <w:lvl w:ilvl="0" w:tplc="0807000F">
+      <w:start w:val="1"/>
+      <w:numFmt w:val="decimal"/>
+      <w:lvlText w:val="%1."/>
+      <w:lvlJc w:val="left"/>
+      <w:pPr>
+        <w:ind w:left="720" w:hanging="360"/>
+      </w:pPr>
+    </w:lvl>
+    <w:lvl w:ilvl="1" w:tplc="08070019" w:tentative="1">
+      <w:start w:val="1"/>
+      <w:numFmt w:val="lowerLetter"/>
+      <w:lvlText w:val="%2."/>
+      <w:lvlJc w:val="left"/>
+      <w:pPr>
+        <w:ind w:left="1440" w:hanging="360"/>
+      </w:pPr>
+    </w:lvl>
+    <w:lvl w:ilvl="2" w:tplc="0807001B" w:tentative="1">
+      <w:start w:val="1"/>
+      <w:numFmt w:val="lowerRoman"/>
+      <w:lvlText w:val="%3."/>
+      <w:lvlJc w:val="right"/>
+      <w:pPr>
+        <w:ind w:left="2160" w:hanging="180"/>
+      </w:pPr>
+    </w:lvl>
+    <w:lvl w:ilvl="3" w:tplc="0807000F" w:tentative="1">
+      <w:start w:val="1"/>
+      <w:numFmt w:val="decimal"/>
+      <w:lvlText w:val="%4."/>
+      <w:lvlJc w:val="left"/>
+      <w:pPr>
+        <w:ind w:left="2880" w:hanging="360"/>
+      </w:pPr>
+    </w:lvl>
+    <w:lvl w:ilvl="4" w:tplc="08070019" w:tentative="1">
+      <w:start w:val="1"/>
+      <w:numFmt w:val="lowerLetter"/>
+      <w:lvlText w:val="%5."/>
+      <w:lvlJc w:val="left"/>
+      <w:pPr>
+        <w:ind w:left="3600" w:hanging="360"/>
+      </w:pPr>
+    </w:lvl>
+    <w:lvl w:ilvl="5" w:tplc="0807001B" w:tentative="1">
+      <w:start w:val="1"/>
+      <w:numFmt w:val="lowerRoman"/>
+      <w:lvlText w:val="%6."/>
+      <w:lvlJc w:val="right"/>
+      <w:pPr>
+        <w:ind w:left="4320" w:hanging="180"/>
+      </w:pPr>
+    </w:lvl>
+    <w:lvl w:ilvl="6" w:tplc="0807000F" w:tentative="1">
+      <w:start w:val="1"/>
+      <w:numFmt w:val="decimal"/>
+      <w:lvlText w:val="%7."/>
+      <w:lvlJc w:val="left"/>
+      <w:pPr>
+        <w:ind w:left="5040" w:hanging="360"/>
+      </w:pPr>
+    </w:lvl>
+    <w:lvl w:ilvl="7" w:tplc="08070019" w:tentative="1">
+      <w:start w:val="1"/>
+      <w:numFmt w:val="lowerLetter"/>
+      <w:lvlText w:val="%8."/>
+      <w:lvlJc w:val="left"/>
+      <w:pPr>
+        <w:ind w:left="5760" w:hanging="360"/>
+      </w:pPr>
+    </w:lvl>
+    <w:lvl w:ilvl="8" w:tplc="0807001B" w:tentative="1">
+      <w:start w:val="1"/>
+      <w:numFmt w:val="lowerRoman"/>
+      <w:lvlText w:val="%9."/>
+      <w:lvlJc w:val="right"/>
+      <w:pPr>
+        <w:ind w:left="6480" w:hanging="180"/>
+      </w:pPr>
+    </w:lvl>
+  </w:abstractNum>
+  <w:abstractNum w:abstractNumId="1" w15:restartNumberingAfterBreak="0">
+    <w:nsid w:val="4D226991"/>
+    <w:multiLevelType w:val="hybridMultilevel"/>
+    <w:tmpl w:val="5BD6A764"/>
+    <w:lvl w:ilvl="0" w:tplc="0807000F">
+      <w:start w:val="1"/>
+      <w:numFmt w:val="decimal"/>
+      <w:lvlText w:val="%1."/>
+      <w:lvlJc w:val="left"/>
+      <w:pPr>
+        <w:ind w:left="720" w:hanging="360"/>
+      </w:pPr>
+    </w:lvl>
+    <w:lvl w:ilvl="1" w:tplc="08070019" w:tentative="1">
+      <w:start w:val="1"/>
+      <w:numFmt w:val="lowerLetter"/>
+      <w:lvlText w:val="%2."/>
+      <w:lvlJc w:val="left"/>
+      <w:pPr>
+        <w:ind w:left="1440" w:hanging="360"/>
+      </w:pPr>
+    </w:lvl>
+    <w:lvl w:ilvl="2" w:tplc="0807001B" w:tentative="1">
+      <w:start w:val="1"/>
+      <w:numFmt w:val="lowerRoman"/>
+      <w:lvlText w:val="%3."/>
+      <w:lvlJc w:val="right"/>
+      <w:pPr>
+        <w:ind w:left="2160" w:hanging="180"/>
+      </w:pPr>
+    </w:lvl>
+    <w:lvl w:ilvl="3" w:tplc="0807000F" w:tentative="1">
+      <w:start w:val="1"/>
+      <w:numFmt w:val="decimal"/>
+      <w:lvlText w:val="%4."/>
+      <w:lvlJc w:val="left"/>
+      <w:pPr>
+        <w:ind w:left="2880" w:hanging="360"/>
+      </w:pPr>
+    </w:lvl>
+    <w:lvl w:ilvl="4" w:tplc="08070019" w:tentative="1">
+      <w:start w:val="1"/>
+      <w:numFmt w:val="lowerLetter"/>
+      <w:lvlText w:val="%5."/>
+      <w:lvlJc w:val="left"/>
+      <w:pPr>
+        <w:ind w:left="3600" w:hanging="360"/>
+      </w:pPr>
+    </w:lvl>
+    <w:lvl w:ilvl="5" w:tplc="0807001B" w:tentative="1">
+      <w:start w:val="1"/>
+      <w:numFmt w:val="lowerRoman"/>
+      <w:lvlText w:val="%6."/>
+      <w:lvlJc w:val="right"/>
+      <w:pPr>
+        <w:ind w:left="4320" w:hanging="180"/>
+      </w:pPr>
+    </w:lvl>
+    <w:lvl w:ilvl="6" w:tplc="0807000F" w:tentative="1">
+      <w:start w:val="1"/>
+      <w:numFmt w:val="decimal"/>
+      <w:lvlText w:val="%7."/>
+      <w:lvlJc w:val="left"/>
+      <w:pPr>
+        <w:ind w:left="5040" w:hanging="360"/>
+      </w:pPr>
+    </w:lvl>
+    <w:lvl w:ilvl="7" w:tplc="08070019" w:tentative="1">
+      <w:start w:val="1"/>
+      <w:numFmt w:val="lowerLetter"/>
+      <w:lvlText w:val="%8."/>
+      <w:lvlJc w:val="left"/>
+      <w:pPr>
+        <w:ind w:left="5760" w:hanging="360"/>
+      </w:pPr>
+    </w:lvl>
+    <w:lvl w:ilvl="8" w:tplc="0807001B" w:tentative="1">
+      <w:start w:val="1"/>
+      <w:numFmt w:val="lowerRoman"/>
+      <w:lvlText w:val="%9."/>
+      <w:lvlJc w:val="right"/>
+      <w:pPr>
+        <w:ind w:left="6480" w:hanging="180"/>
+      </w:pPr>
+    </w:lvl>
+  </w:abstractNum>
+  <w:num w:numId="1">
+    <w:abstractNumId w:val="1"/>
+  </w:num>
+  <w:num w:numId="2">
+    <w:abstractNumId w:val="0"/>
+  </w:num>
+</w:numbering>
 </file>
 
 <file path=word/styles.xml><?xml version="1.0" encoding="utf-8"?>
@@ -1540,6 +3136,7 @@
   <w:style w:type="character" w:default="1" w:styleId="Absatz-Standardschriftart">
     <w:name w:val="Default Paragraph Font"/>
     <w:uiPriority w:val="1"/>
+    <w:semiHidden/>
     <w:unhideWhenUsed/>
   </w:style>
   <w:style w:type="table" w:default="1" w:styleId="NormaleTabelle">
@@ -1880,6 +3477,42 @@
       <w:spacing w:val="15"/>
     </w:rPr>
   </w:style>
+  <w:style w:type="paragraph" w:styleId="KeinLeerraum">
+    <w:name w:val="No Spacing"/>
+    <w:link w:val="KeinLeerraumZchn"/>
+    <w:uiPriority w:val="1"/>
+    <w:qFormat/>
+    <w:rsid w:val="00680356"/>
+    <w:pPr>
+      <w:spacing w:after="0" w:line="240" w:lineRule="auto"/>
+    </w:pPr>
+    <w:rPr>
+      <w:rFonts w:eastAsiaTheme="minorEastAsia"/>
+      <w:lang w:eastAsia="de-CH"/>
+    </w:rPr>
+  </w:style>
+  <w:style w:type="character" w:customStyle="1" w:styleId="KeinLeerraumZchn">
+    <w:name w:val="Kein Leerraum Zchn"/>
+    <w:basedOn w:val="Absatz-Standardschriftart"/>
+    <w:link w:val="KeinLeerraum"/>
+    <w:uiPriority w:val="1"/>
+    <w:rsid w:val="00680356"/>
+    <w:rPr>
+      <w:rFonts w:eastAsiaTheme="minorEastAsia"/>
+      <w:lang w:eastAsia="de-CH"/>
+    </w:rPr>
+  </w:style>
+  <w:style w:type="paragraph" w:styleId="Listenabsatz">
+    <w:name w:val="List Paragraph"/>
+    <w:basedOn w:val="Standard"/>
+    <w:uiPriority w:val="34"/>
+    <w:qFormat/>
+    <w:rsid w:val="0013575C"/>
+    <w:pPr>
+      <w:ind w:left="720"/>
+      <w:contextualSpacing/>
+    </w:pPr>
+  </w:style>
 </w:styles>
 </file>
 
@@ -2149,7 +3782,7 @@
 </file>
 
 <file path=customXml/itemProps1.xml><?xml version="1.0" encoding="utf-8"?>
-<ds:datastoreItem xmlns:ds="http://schemas.openxmlformats.org/officeDocument/2006/customXml" ds:itemID="{0B7A9D75-9058-4BD3-A746-1DD5504D35D8}">
+<ds:datastoreItem xmlns:ds="http://schemas.openxmlformats.org/officeDocument/2006/customXml" ds:itemID="{66F1727F-9E22-412E-8E91-46D8D501012A}">
   <ds:schemaRefs>
     <ds:schemaRef ds:uri="http://schemas.openxmlformats.org/officeDocument/2006/bibliography"/>
   </ds:schemaRefs>

</xml_diff>

<commit_message>
Setup Ordner erstellt + Doku angepasst
</commit_message>
<xml_diff>
--- a/doc/Projektarbeit.docx
+++ b/doc/Projektarbeit.docx
@@ -371,13 +371,23 @@
                                         <w:szCs w:val="28"/>
                                       </w:rPr>
                                     </w:pPr>
+                                    <w:proofErr w:type="spellStart"/>
                                     <w:r>
                                       <w:rPr>
                                         <w:color w:val="595959" w:themeColor="text1" w:themeTint="A6"/>
                                         <w:sz w:val="28"/>
                                         <w:szCs w:val="28"/>
                                       </w:rPr>
-                                      <w:t>Würsch Steven</w:t>
+                                      <w:t>Würsch</w:t>
+                                    </w:r>
+                                    <w:proofErr w:type="spellEnd"/>
+                                    <w:r>
+                                      <w:rPr>
+                                        <w:color w:val="595959" w:themeColor="text1" w:themeTint="A6"/>
+                                        <w:sz w:val="28"/>
+                                        <w:szCs w:val="28"/>
+                                      </w:rPr>
+                                      <w:t xml:space="preserve"> Steven</w:t>
                                     </w:r>
                                   </w:p>
                                 </w:sdtContent>
@@ -2200,7 +2210,15 @@
         <w:t>habe</w:t>
       </w:r>
       <w:r>
-        <w:t xml:space="preserve"> den Auftrag bekommen in C# mit einer WinForms Applikation eine SBB Fahrplan App zu programmieren. Diese Anwendung sollte Minimum folgenden Anforderungen haben:</w:t>
+        <w:t xml:space="preserve"> den Auftrag bekommen in C# mit einer </w:t>
+      </w:r>
+      <w:proofErr w:type="spellStart"/>
+      <w:r>
+        <w:t>WinForms</w:t>
+      </w:r>
+      <w:proofErr w:type="spellEnd"/>
+      <w:r>
+        <w:t xml:space="preserve"> Applikation eine SBB Fahrplan App zu programmieren. Diese Anwendung sollte Minimum folgenden Anforderungen haben:</w:t>
       </w:r>
     </w:p>
     <w:p>
@@ -2308,16 +2326,26 @@
         <w:pStyle w:val="berschrift2"/>
       </w:pPr>
       <w:bookmarkStart w:id="3" w:name="_Toc483315207"/>
+      <w:proofErr w:type="spellStart"/>
       <w:r>
         <w:t>Namin</w:t>
       </w:r>
       <w:r>
-        <w:t>g c</w:t>
+        <w:t>g</w:t>
+      </w:r>
+      <w:proofErr w:type="spellEnd"/>
+      <w:r>
+        <w:t xml:space="preserve"> </w:t>
+      </w:r>
+      <w:proofErr w:type="spellStart"/>
+      <w:r>
+        <w:t>c</w:t>
       </w:r>
       <w:r>
         <w:t>onvention</w:t>
       </w:r>
       <w:bookmarkEnd w:id="3"/>
+      <w:proofErr w:type="spellEnd"/>
     </w:p>
     <w:p/>
     <w:p>
@@ -2335,7 +2363,15 @@
     </w:p>
     <w:p>
       <w:r>
-        <w:t>Bei mir wurden alle Variablen gleich geschrieben, mit einem kleinen Anfangsbuchstaben und weiter mit CamelCase also, wenn ein zweites Wort darauf folgt wird das mit einem Grossbuchstaben geschrieben.</w:t>
+        <w:t xml:space="preserve">Bei mir wurden alle Variablen gleich geschrieben, mit einem kleinen Anfangsbuchstaben und weiter mit </w:t>
+      </w:r>
+      <w:proofErr w:type="spellStart"/>
+      <w:r>
+        <w:t>CamelCase</w:t>
+      </w:r>
+      <w:proofErr w:type="spellEnd"/>
+      <w:r>
+        <w:t xml:space="preserve"> also, wenn ein zweites Wort darauf folgt wird das mit einem Grossbuchstaben geschrieben.</w:t>
       </w:r>
     </w:p>
     <w:p>
@@ -2365,13 +2401,26 @@
         <w:t>ch</w:t>
       </w:r>
       <w:r>
-        <w:t xml:space="preserve"> wieder CamelCase. Die Methoden hingegen habe ich wie die Vari</w:t>
+        <w:t xml:space="preserve"> wieder </w:t>
+      </w:r>
+      <w:proofErr w:type="spellStart"/>
+      <w:r>
+        <w:t>CamelCase</w:t>
+      </w:r>
+      <w:proofErr w:type="spellEnd"/>
+      <w:r>
+        <w:t>. Die Methoden hingegen habe ich wie die Vari</w:t>
       </w:r>
       <w:r>
         <w:t xml:space="preserve">ablen geschrieben klein und mit </w:t>
       </w:r>
-      <w:r>
-        <w:t>CamelCase.</w:t>
+      <w:proofErr w:type="spellStart"/>
+      <w:r>
+        <w:t>CamelCase</w:t>
+      </w:r>
+      <w:proofErr w:type="spellEnd"/>
+      <w:r>
+        <w:t>.</w:t>
       </w:r>
     </w:p>
     <w:p>
@@ -2413,7 +2462,39 @@
     </w:p>
     <w:p>
       <w:r>
-        <w:t>Die GUI Control Elemente habe ich auch im CamelCase geschrieben. Der erste Buchstabe klein und der Name dahinter gross. Z.b btnSuchen, dtpZeit usw. Ich habe immer selbsterklärende Abkürzungen genommen.</w:t>
+        <w:t xml:space="preserve">Die GUI Control Elemente habe ich auch im </w:t>
+      </w:r>
+      <w:proofErr w:type="spellStart"/>
+      <w:r>
+        <w:t>CamelCase</w:t>
+      </w:r>
+      <w:proofErr w:type="spellEnd"/>
+      <w:r>
+        <w:t xml:space="preserve"> geschrieben. Der erste Buchstabe klein und der Name dahinter gross. </w:t>
+      </w:r>
+      <w:proofErr w:type="spellStart"/>
+      <w:r>
+        <w:t>Z.b</w:t>
+      </w:r>
+      <w:proofErr w:type="spellEnd"/>
+      <w:r>
+        <w:t xml:space="preserve"> </w:t>
+      </w:r>
+      <w:proofErr w:type="spellStart"/>
+      <w:r>
+        <w:t>btnSuchen</w:t>
+      </w:r>
+      <w:proofErr w:type="spellEnd"/>
+      <w:r>
+        <w:t xml:space="preserve">, </w:t>
+      </w:r>
+      <w:proofErr w:type="spellStart"/>
+      <w:r>
+        <w:t>dtpZeit</w:t>
+      </w:r>
+      <w:proofErr w:type="spellEnd"/>
+      <w:r>
+        <w:t xml:space="preserve"> usw. Ich habe immer selbsterklärende Abkürzungen genommen.</w:t>
       </w:r>
     </w:p>
     <w:p>
@@ -2449,24 +2530,62 @@
         <w:pStyle w:val="berschrift2"/>
       </w:pPr>
       <w:bookmarkStart w:id="4" w:name="_Toc483315208"/>
-      <w:r>
-        <w:t>Known Issues</w:t>
+      <w:proofErr w:type="spellStart"/>
+      <w:r>
+        <w:t>Known</w:t>
+      </w:r>
+      <w:proofErr w:type="spellEnd"/>
+      <w:r>
+        <w:t xml:space="preserve"> </w:t>
+      </w:r>
+      <w:proofErr w:type="spellStart"/>
+      <w:r>
+        <w:t>Issues</w:t>
       </w:r>
       <w:bookmarkEnd w:id="4"/>
-    </w:p>
-    <w:p>
-      <w:r>
-        <w:t>Ein bekannter Fehler bei meinem Programm den ich leider noch nicht beheben konnte, hat mit der API zu tun. Sobald die API mehr als 3 Anfragen in der Sekunde bekommt, gibt es einen Error. Dies geschieht zum Beispiel bei gewissen Stationen die man im Timetable sucht. Das Problem ist mir bekannt und habe es aufgenommen, ich werde es in nächster Zeit bearbeiten und funktionstüchtig machen.</w:t>
-      </w:r>
-    </w:p>
-    <w:p>
-      <w:r>
-        <w:t>Die AutoComplete Funktion die eigentlich als Erleichterung helfen sollte, funktioniert bei mir nicht. Diese wäre dazu da um dem Benutzer das suchen nach einer Station zu erleichtern.</w:t>
-      </w:r>
-    </w:p>
-    <w:p>
-      <w:r>
-        <w:t xml:space="preserve">Bei der Suche von Stationen sollte immer nach einer Ortschaft ein «,» geschrieben werden, dadurch erhält man genauere such Ergebnisse im Dropdown. Z.B Stans </w:t>
+      <w:proofErr w:type="spellEnd"/>
+    </w:p>
+    <w:p>
+      <w:r>
+        <w:t xml:space="preserve">Ein bekannter Fehler bei meinem Programm den ich leider noch nicht beheben konnte, hat mit der API zu tun. Sobald die API mehr als 3 Anfragen in der Sekunde bekommt, gibt es einen Error. Dies geschieht zum Beispiel bei gewissen Stationen die man im </w:t>
+      </w:r>
+      <w:proofErr w:type="spellStart"/>
+      <w:r>
+        <w:t>Timetable</w:t>
+      </w:r>
+      <w:proofErr w:type="spellEnd"/>
+      <w:r>
+        <w:t xml:space="preserve"> sucht. Das Problem ist mir bekannt und habe es aufgenommen, ich werde es in nächster Zeit bearbeiten und funktionstüchtig machen.</w:t>
+      </w:r>
+    </w:p>
+    <w:p>
+      <w:r>
+        <w:t xml:space="preserve">Die </w:t>
+      </w:r>
+      <w:proofErr w:type="spellStart"/>
+      <w:r>
+        <w:t>AutoComplete</w:t>
+      </w:r>
+      <w:proofErr w:type="spellEnd"/>
+      <w:r>
+        <w:t xml:space="preserve"> Funktion die eigentlich als Erleichterung helfen sollte, funktioniert bei mir nicht. Diese wäre dazu da um dem Benutzer das suchen nach einer Station zu erleichtern.</w:t>
+      </w:r>
+    </w:p>
+    <w:p>
+      <w:r>
+        <w:t xml:space="preserve">Bei der Suche von Stationen sollte immer nach einer Ortschaft ein </w:t>
+      </w:r>
+      <w:proofErr w:type="gramStart"/>
+      <w:r>
+        <w:t>«,»</w:t>
+      </w:r>
+      <w:proofErr w:type="gramEnd"/>
+      <w:r>
+        <w:t xml:space="preserve"> geschrieben werden, dadurch erhält man genauere such Ergebnisse im Dropdown. Z.B </w:t>
+      </w:r>
+      <w:proofErr w:type="gramStart"/>
+      <w:r>
+        <w:t xml:space="preserve">Stans </w:t>
       </w:r>
       <w:r>
         <w:rPr>
@@ -2474,6 +2593,7 @@
         </w:rPr>
         <w:t>,</w:t>
       </w:r>
+      <w:proofErr w:type="gramEnd"/>
       <w:r>
         <w:rPr>
           <w:b/>
@@ -2509,8 +2629,13 @@
     </w:p>
     <w:p/>
     <w:p>
-      <w:r>
-        <w:t>Usecase Diagramm:</w:t>
+      <w:proofErr w:type="spellStart"/>
+      <w:r>
+        <w:t>Usecase</w:t>
+      </w:r>
+      <w:proofErr w:type="spellEnd"/>
+      <w:r>
+        <w:t xml:space="preserve"> Diagramm:</w:t>
       </w:r>
     </w:p>
     <w:p>
@@ -2609,15 +2734,22 @@
       <w:bookmarkStart w:id="6" w:name="_Toc483315210"/>
       <w:r>
         <w:lastRenderedPageBreak/>
-        <w:t>Mock Up</w:t>
+        <w:t xml:space="preserve">Mock </w:t>
+      </w:r>
+      <w:proofErr w:type="spellStart"/>
+      <w:r>
+        <w:t>Up</w:t>
       </w:r>
       <w:bookmarkEnd w:id="6"/>
+      <w:proofErr w:type="spellEnd"/>
     </w:p>
     <w:p/>
     <w:p>
+      <w:proofErr w:type="spellStart"/>
       <w:r>
         <w:t>StandartFahrplan</w:t>
       </w:r>
+      <w:proofErr w:type="spellEnd"/>
     </w:p>
     <w:p>
       <w:r>
@@ -2664,9 +2796,11 @@
     </w:p>
     <w:p/>
     <w:p>
+      <w:proofErr w:type="spellStart"/>
       <w:r>
         <w:t>TimetableFahrplan</w:t>
       </w:r>
+      <w:proofErr w:type="spellEnd"/>
     </w:p>
     <w:p>
       <w:r>
@@ -2717,10 +2851,12 @@
       </w:r>
     </w:p>
     <w:p>
+      <w:proofErr w:type="spellStart"/>
       <w:r>
         <w:lastRenderedPageBreak/>
         <w:t>Overview</w:t>
       </w:r>
+      <w:proofErr w:type="spellEnd"/>
     </w:p>
     <w:p>
       <w:r>
@@ -2812,7 +2948,15 @@
         </w:rPr>
       </w:pPr>
       <w:r>
-        <w:t>Geben Sie im Standartfahrplan bei «Von» beispielsweise «Stans, Bahnhof» ein und bei «Nach» z.B «Luzern, Bahnhof»</w:t>
+        <w:t xml:space="preserve">Geben Sie im Standartfahrplan bei «Von» beispielsweise «Stans, Bahnhof» ein und bei «Nach» </w:t>
+      </w:r>
+      <w:proofErr w:type="spellStart"/>
+      <w:r>
+        <w:t>z.B</w:t>
+      </w:r>
+      <w:proofErr w:type="spellEnd"/>
+      <w:r>
+        <w:t xml:space="preserve"> «Luzern, Bahnhof»</w:t>
       </w:r>
     </w:p>
     <w:p>
@@ -2896,7 +3040,15 @@
     </w:p>
     <w:p>
       <w:r>
-        <w:t>Sie können auch statt den ganzen Namen zu schreiben bei «Von, Nach» den Pfeil nach unten drücken um die Vorschläge anzeigen zu lassen. Schreiben sie z.B «Stans, »</w:t>
+        <w:t xml:space="preserve">Sie können auch statt den ganzen Namen zu schreiben bei «Von, Nach» den Pfeil nach unten drücken um die Vorschläge anzeigen zu lassen. Schreiben sie </w:t>
+      </w:r>
+      <w:proofErr w:type="spellStart"/>
+      <w:r>
+        <w:t>z.B</w:t>
+      </w:r>
+      <w:proofErr w:type="spellEnd"/>
+      <w:r>
+        <w:t xml:space="preserve"> «Stans, »</w:t>
       </w:r>
     </w:p>
     <w:p>
@@ -2994,7 +3146,23 @@
     </w:p>
     <w:p>
       <w:r>
-        <w:t>Klicken Sie oben auf den zweiten Button «Timetable ab Station» und geben sie z.B «Stans, Bahnhof» ein.</w:t>
+        <w:t>Klicken Sie oben auf den zweiten Button «</w:t>
+      </w:r>
+      <w:proofErr w:type="spellStart"/>
+      <w:r>
+        <w:t>Timetable</w:t>
+      </w:r>
+      <w:proofErr w:type="spellEnd"/>
+      <w:r>
+        <w:t xml:space="preserve"> ab Station» und geben sie </w:t>
+      </w:r>
+      <w:proofErr w:type="spellStart"/>
+      <w:r>
+        <w:t>z.B</w:t>
+      </w:r>
+      <w:proofErr w:type="spellEnd"/>
+      <w:r>
+        <w:t xml:space="preserve"> «Stans, Bahnhof» ein.</w:t>
       </w:r>
     </w:p>
     <w:p>
@@ -3086,7 +3254,15 @@
     </w:p>
     <w:p>
       <w:r>
-        <w:t xml:space="preserve">Geben Sie beim Standartfahrplan, bei «Von und Nach» Zwei Stationen ein und drücken Sie auf das Symbol vor der Combobox. </w:t>
+        <w:t xml:space="preserve">Geben Sie beim Standartfahrplan, bei «Von und </w:t>
+      </w:r>
+      <w:proofErr w:type="spellStart"/>
+      <w:r>
+        <w:t>Nach</w:t>
+      </w:r>
+      <w:proofErr w:type="spellEnd"/>
+      <w:r>
+        <w:t xml:space="preserve">» Zwei Stationen ein und drücken Sie auf das Symbol vor der Combobox. </w:t>
       </w:r>
     </w:p>
     <w:p>
@@ -3110,7 +3286,15 @@
     </w:p>
     <w:p>
       <w:r>
-        <w:t>Es Sollte Google Maps aufgehen und je den Standort anzeigen der bei «Von» oder «Nach» ausgewählt wurde.</w:t>
+        <w:t xml:space="preserve">Es Sollte Google </w:t>
+      </w:r>
+      <w:proofErr w:type="spellStart"/>
+      <w:r>
+        <w:t>Maps</w:t>
+      </w:r>
+      <w:proofErr w:type="spellEnd"/>
+      <w:r>
+        <w:t xml:space="preserve"> aufgehen und je den Standort anzeigen der bei «Von» oder «Nach» ausgewählt wurde.</w:t>
       </w:r>
     </w:p>
     <w:p>
@@ -3282,7 +3466,15 @@
     </w:p>
     <w:p>
       <w:r>
-        <w:t>«Von und Nach» Inhalt sollte vertauscht werden.</w:t>
+        <w:t xml:space="preserve">«Von und </w:t>
+      </w:r>
+      <w:proofErr w:type="spellStart"/>
+      <w:r>
+        <w:t>Nach</w:t>
+      </w:r>
+      <w:proofErr w:type="spellEnd"/>
+      <w:r>
+        <w:t>» Inhalt sollte vertauscht werden.</w:t>
       </w:r>
     </w:p>
     <w:p>
@@ -3348,13 +3540,22 @@
         <w:t xml:space="preserve">Um das Setup </w:t>
       </w:r>
       <w:r>
-        <w:t xml:space="preserve">zu finden muss ich in den Ordner Installer und dort in den Ordner Debug. Hier ist nun das Installer.msi File </w:t>
-      </w:r>
-      <w:r>
-        <w:t>welches</w:t>
+        <w:t xml:space="preserve">zu finden muss ich in den Ordner </w:t>
+      </w:r>
+      <w:r>
+        <w:t>Release</w:t>
+      </w:r>
+      <w:r>
+        <w:t xml:space="preserve"> und dort</w:t>
       </w:r>
       <w:bookmarkStart w:id="16" w:name="_GoBack"/>
       <w:bookmarkEnd w:id="16"/>
+      <w:r>
+        <w:t xml:space="preserve"> ist nun das Installer.msi File </w:t>
+      </w:r>
+      <w:r>
+        <w:t>welches</w:t>
+      </w:r>
       <w:r>
         <w:t xml:space="preserve"> wir brauchen</w:t>
       </w:r>
@@ -3461,7 +3662,15 @@
         <w:jc w:val="both"/>
       </w:pPr>
       <w:r>
-        <w:t xml:space="preserve">Es erscheint noch eine Adminmeldung bei dieser mit </w:t>
+        <w:t xml:space="preserve">Es erscheint noch eine </w:t>
+      </w:r>
+      <w:proofErr w:type="spellStart"/>
+      <w:r>
+        <w:t>Adminmeldung</w:t>
+      </w:r>
+      <w:proofErr w:type="spellEnd"/>
+      <w:r>
+        <w:t xml:space="preserve"> bei dieser mit </w:t>
       </w:r>
       <w:r>
         <w:rPr>
@@ -3611,7 +3820,14 @@
     </w:r>
     <w:r>
       <w:tab/>
-      <w:t>Würsch Steven</w:t>
+    </w:r>
+    <w:proofErr w:type="spellStart"/>
+    <w:r>
+      <w:t>Würsch</w:t>
+    </w:r>
+    <w:proofErr w:type="spellEnd"/>
+    <w:r>
+      <w:t xml:space="preserve"> Steven</w:t>
     </w:r>
   </w:p>
 </w:hdr>
@@ -5083,7 +5299,7 @@
 </file>
 
 <file path=customXml/itemProps1.xml><?xml version="1.0" encoding="utf-8"?>
-<ds:datastoreItem xmlns:ds="http://schemas.openxmlformats.org/officeDocument/2006/customXml" ds:itemID="{9472A66E-4D4B-46E7-968D-3E37DD1ABE0A}">
+<ds:datastoreItem xmlns:ds="http://schemas.openxmlformats.org/officeDocument/2006/customXml" ds:itemID="{DAF8FC4B-0113-45AF-A18E-4C09EC89D2BF}">
   <ds:schemaRefs>
     <ds:schemaRef ds:uri="http://schemas.openxmlformats.org/officeDocument/2006/bibliography"/>
   </ds:schemaRefs>

</xml_diff>

<commit_message>
ReleaseInstaller Ordner erstellt + Doku angepasst
</commit_message>
<xml_diff>
--- a/doc/Projektarbeit.docx
+++ b/doc/Projektarbeit.docx
@@ -3542,16 +3542,33 @@
       <w:r>
         <w:t xml:space="preserve">zu finden muss ich in den Ordner </w:t>
       </w:r>
-      <w:r>
+      <w:proofErr w:type="spellStart"/>
+      <w:r>
+        <w:rPr>
+          <w:b/>
+        </w:rPr>
         <w:t>Release</w:t>
       </w:r>
       <w:r>
-        <w:t xml:space="preserve"> und dort</w:t>
+        <w:rPr>
+          <w:b/>
+        </w:rPr>
+        <w:t>Installer</w:t>
+      </w:r>
+      <w:proofErr w:type="spellEnd"/>
+      <w:r>
+        <w:t xml:space="preserve"> und dort ist nun das </w:t>
       </w:r>
       <w:bookmarkStart w:id="16" w:name="_GoBack"/>
+      <w:r>
+        <w:rPr>
+          <w:b/>
+        </w:rPr>
+        <w:t>Installer.ms</w:t>
+      </w:r>
       <w:bookmarkEnd w:id="16"/>
       <w:r>
-        <w:t xml:space="preserve"> ist nun das Installer.msi File </w:t>
+        <w:t xml:space="preserve">i File </w:t>
       </w:r>
       <w:r>
         <w:t>welches</w:t>
@@ -5299,7 +5316,7 @@
 </file>
 
 <file path=customXml/itemProps1.xml><?xml version="1.0" encoding="utf-8"?>
-<ds:datastoreItem xmlns:ds="http://schemas.openxmlformats.org/officeDocument/2006/customXml" ds:itemID="{DAF8FC4B-0113-45AF-A18E-4C09EC89D2BF}">
+<ds:datastoreItem xmlns:ds="http://schemas.openxmlformats.org/officeDocument/2006/customXml" ds:itemID="{975CE345-5C81-4515-ACC0-36E4F9733036}">
   <ds:schemaRefs>
     <ds:schemaRef ds:uri="http://schemas.openxmlformats.org/officeDocument/2006/bibliography"/>
   </ds:schemaRefs>

</xml_diff>